<commit_message>
Working on documentation for Selenium WebDriver
</commit_message>
<xml_diff>
--- a/Selenium.docx
+++ b/Selenium.docx
@@ -2688,8 +2688,6 @@
                 <w:szCs w:val="22"/>
               </w:rPr>
             </w:pPr>
-            <w:bookmarkStart w:id="0" w:name="__DdeLink__1588_1899233971"/>
-            <w:bookmarkEnd w:id="0"/>
             <w:r>
               <w:rPr>
                 <w:sz w:val="22"/>
@@ -5137,6 +5135,8 @@
           <w:szCs w:val="32"/>
         </w:rPr>
       </w:pPr>
+      <w:bookmarkStart w:id="0" w:name="__DdeLink__1589_1899233971"/>
+      <w:bookmarkEnd w:id="0"/>
       <w:r>
         <w:rPr>
           <w:rFonts w:ascii="Calibri" w:hAnsi="Calibri"/>
@@ -5695,6 +5695,3313 @@
           <w:szCs w:val="22"/>
         </w:rPr>
         <w:t>driver.manage().deleteAllCookies();</w:t>
+      </w:r>
+    </w:p>
+    <w:p>
+      <w:pPr>
+        <w:pStyle w:val="Normal"/>
+        <w:tabs>
+          <w:tab w:val="left" w:pos="615" w:leader="none"/>
+        </w:tabs>
+        <w:jc w:val="left"/>
+        <w:rPr>
+          <w:rFonts w:ascii="Calibri" w:hAnsi="Calibri"/>
+          <w:b w:val="false"/>
+          <w:b w:val="false"/>
+          <w:bCs w:val="false"/>
+        </w:rPr>
+      </w:pPr>
+      <w:r>
+        <w:rPr>
+          <w:sz w:val="22"/>
+          <w:szCs w:val="22"/>
+        </w:rPr>
+      </w:r>
+    </w:p>
+    <w:p>
+      <w:pPr>
+        <w:pStyle w:val="Normal"/>
+        <w:tabs>
+          <w:tab w:val="left" w:pos="615" w:leader="none"/>
+        </w:tabs>
+        <w:jc w:val="left"/>
+        <w:rPr>
+          <w:sz w:val="32"/>
+          <w:szCs w:val="32"/>
+        </w:rPr>
+      </w:pPr>
+      <w:r>
+        <w:rPr>
+          <w:rFonts w:ascii="Calibri" w:hAnsi="Calibri"/>
+          <w:b w:val="false"/>
+          <w:bCs w:val="false"/>
+          <w:sz w:val="32"/>
+          <w:szCs w:val="32"/>
+        </w:rPr>
+        <w:t>Changing the User Agent</w:t>
+      </w:r>
+    </w:p>
+    <w:p>
+      <w:pPr>
+        <w:pStyle w:val="Normal"/>
+        <w:tabs>
+          <w:tab w:val="left" w:pos="615" w:leader="none"/>
+        </w:tabs>
+        <w:jc w:val="left"/>
+        <w:rPr>
+          <w:sz w:val="22"/>
+          <w:szCs w:val="22"/>
+        </w:rPr>
+      </w:pPr>
+      <w:r>
+        <w:rPr>
+          <w:rFonts w:ascii="Calibri" w:hAnsi="Calibri"/>
+          <w:b w:val="false"/>
+          <w:bCs w:val="false"/>
+          <w:sz w:val="22"/>
+          <w:szCs w:val="22"/>
+        </w:rPr>
+        <w:t>This is easy with the Firefox Driver:</w:t>
+      </w:r>
+    </w:p>
+    <w:p>
+      <w:pPr>
+        <w:pStyle w:val="Normal"/>
+        <w:tabs>
+          <w:tab w:val="left" w:pos="615" w:leader="none"/>
+        </w:tabs>
+        <w:jc w:val="left"/>
+        <w:rPr>
+          <w:rFonts w:ascii="Calibri" w:hAnsi="Calibri"/>
+          <w:b w:val="false"/>
+          <w:b w:val="false"/>
+          <w:bCs w:val="false"/>
+        </w:rPr>
+      </w:pPr>
+      <w:r>
+        <w:rPr>
+          <w:sz w:val="22"/>
+          <w:szCs w:val="22"/>
+        </w:rPr>
+      </w:r>
+    </w:p>
+    <w:p>
+      <w:pPr>
+        <w:pStyle w:val="Normal"/>
+        <w:tabs>
+          <w:tab w:val="left" w:pos="615" w:leader="none"/>
+        </w:tabs>
+        <w:jc w:val="left"/>
+        <w:rPr>
+          <w:sz w:val="22"/>
+          <w:szCs w:val="22"/>
+        </w:rPr>
+      </w:pPr>
+      <w:r>
+        <w:rPr>
+          <w:rFonts w:ascii="Calibri" w:hAnsi="Calibri"/>
+          <w:b w:val="false"/>
+          <w:bCs w:val="false"/>
+          <w:sz w:val="22"/>
+          <w:szCs w:val="22"/>
+        </w:rPr>
+        <w:t>FirefoxProfile profile = new FirefoxProfile();</w:t>
+      </w:r>
+    </w:p>
+    <w:p>
+      <w:pPr>
+        <w:pStyle w:val="Normal"/>
+        <w:tabs>
+          <w:tab w:val="left" w:pos="615" w:leader="none"/>
+        </w:tabs>
+        <w:jc w:val="left"/>
+        <w:rPr>
+          <w:sz w:val="22"/>
+          <w:szCs w:val="22"/>
+        </w:rPr>
+      </w:pPr>
+      <w:r>
+        <w:rPr>
+          <w:rFonts w:ascii="Calibri" w:hAnsi="Calibri"/>
+          <w:b w:val="false"/>
+          <w:bCs w:val="false"/>
+          <w:sz w:val="22"/>
+          <w:szCs w:val="22"/>
+        </w:rPr>
+        <w:t>profile.addAdditionalPreference(“general.useragent.override”, “some UA string”);</w:t>
+      </w:r>
+    </w:p>
+    <w:p>
+      <w:pPr>
+        <w:pStyle w:val="Normal"/>
+        <w:tabs>
+          <w:tab w:val="left" w:pos="615" w:leader="none"/>
+        </w:tabs>
+        <w:jc w:val="left"/>
+        <w:rPr>
+          <w:sz w:val="22"/>
+          <w:szCs w:val="22"/>
+        </w:rPr>
+      </w:pPr>
+      <w:r>
+        <w:rPr>
+          <w:rFonts w:ascii="Calibri" w:hAnsi="Calibri"/>
+          <w:b w:val="false"/>
+          <w:bCs w:val="false"/>
+          <w:sz w:val="22"/>
+          <w:szCs w:val="22"/>
+        </w:rPr>
+        <w:t>WebDriver driver = new FirefoxDriver(profile);</w:t>
+      </w:r>
+    </w:p>
+    <w:p>
+      <w:pPr>
+        <w:pStyle w:val="Normal"/>
+        <w:tabs>
+          <w:tab w:val="left" w:pos="615" w:leader="none"/>
+        </w:tabs>
+        <w:jc w:val="left"/>
+        <w:rPr>
+          <w:rFonts w:ascii="Calibri" w:hAnsi="Calibri"/>
+          <w:b w:val="false"/>
+          <w:b w:val="false"/>
+          <w:bCs w:val="false"/>
+        </w:rPr>
+      </w:pPr>
+      <w:r>
+        <w:rPr>
+          <w:sz w:val="22"/>
+          <w:szCs w:val="22"/>
+        </w:rPr>
+      </w:r>
+    </w:p>
+    <w:p>
+      <w:pPr>
+        <w:pStyle w:val="Normal"/>
+        <w:tabs>
+          <w:tab w:val="left" w:pos="615" w:leader="none"/>
+        </w:tabs>
+        <w:jc w:val="left"/>
+        <w:rPr>
+          <w:sz w:val="32"/>
+          <w:szCs w:val="32"/>
+        </w:rPr>
+      </w:pPr>
+      <w:r>
+        <w:rPr>
+          <w:rFonts w:ascii="Calibri" w:hAnsi="Calibri"/>
+          <w:b w:val="false"/>
+          <w:bCs w:val="false"/>
+          <w:sz w:val="32"/>
+          <w:szCs w:val="32"/>
+        </w:rPr>
+        <w:t>Drag and Drop</w:t>
+      </w:r>
+    </w:p>
+    <w:p>
+      <w:pPr>
+        <w:pStyle w:val="Normal"/>
+        <w:tabs>
+          <w:tab w:val="left" w:pos="615" w:leader="none"/>
+        </w:tabs>
+        <w:jc w:val="left"/>
+        <w:rPr>
+          <w:sz w:val="22"/>
+          <w:szCs w:val="22"/>
+        </w:rPr>
+      </w:pPr>
+      <w:r>
+        <w:rPr>
+          <w:rFonts w:ascii="Calibri" w:hAnsi="Calibri"/>
+          <w:b w:val="false"/>
+          <w:bCs w:val="false"/>
+          <w:sz w:val="22"/>
+          <w:szCs w:val="22"/>
+        </w:rPr>
+        <w:t>Here’s an example of using the Actions class to perform a drag and drop.  Native events are required to be enabled.</w:t>
+      </w:r>
+    </w:p>
+    <w:p>
+      <w:pPr>
+        <w:pStyle w:val="Normal"/>
+        <w:tabs>
+          <w:tab w:val="left" w:pos="615" w:leader="none"/>
+        </w:tabs>
+        <w:jc w:val="left"/>
+        <w:rPr>
+          <w:sz w:val="22"/>
+          <w:szCs w:val="22"/>
+        </w:rPr>
+      </w:pPr>
+      <w:r>
+        <w:rPr>
+          <w:rFonts w:ascii="Calibri" w:hAnsi="Calibri"/>
+          <w:b w:val="false"/>
+          <w:bCs w:val="false"/>
+          <w:sz w:val="22"/>
+          <w:szCs w:val="22"/>
+        </w:rPr>
+        <w:t>WebElement element = driver.findElement(By.name(“source”));</w:t>
+      </w:r>
+    </w:p>
+    <w:p>
+      <w:pPr>
+        <w:pStyle w:val="Normal"/>
+        <w:tabs>
+          <w:tab w:val="left" w:pos="615" w:leader="none"/>
+        </w:tabs>
+        <w:jc w:val="left"/>
+        <w:rPr>
+          <w:sz w:val="22"/>
+          <w:szCs w:val="22"/>
+        </w:rPr>
+      </w:pPr>
+      <w:r>
+        <w:rPr>
+          <w:rFonts w:ascii="Calibri" w:hAnsi="Calibri"/>
+          <w:b w:val="false"/>
+          <w:bCs w:val="false"/>
+          <w:sz w:val="22"/>
+          <w:szCs w:val="22"/>
+        </w:rPr>
+        <w:t>WebElement target = driver.findElement(By.name(“target”));</w:t>
+      </w:r>
+    </w:p>
+    <w:p>
+      <w:pPr>
+        <w:pStyle w:val="Normal"/>
+        <w:tabs>
+          <w:tab w:val="left" w:pos="615" w:leader="none"/>
+        </w:tabs>
+        <w:jc w:val="left"/>
+        <w:rPr>
+          <w:rFonts w:ascii="Calibri" w:hAnsi="Calibri"/>
+          <w:b w:val="false"/>
+          <w:b w:val="false"/>
+          <w:bCs w:val="false"/>
+        </w:rPr>
+      </w:pPr>
+      <w:r>
+        <w:rPr>
+          <w:sz w:val="22"/>
+          <w:szCs w:val="22"/>
+        </w:rPr>
+      </w:r>
+    </w:p>
+    <w:p>
+      <w:pPr>
+        <w:pStyle w:val="Normal"/>
+        <w:tabs>
+          <w:tab w:val="left" w:pos="615" w:leader="none"/>
+        </w:tabs>
+        <w:jc w:val="left"/>
+        <w:rPr>
+          <w:sz w:val="22"/>
+          <w:szCs w:val="22"/>
+        </w:rPr>
+      </w:pPr>
+      <w:r>
+        <w:rPr>
+          <w:rFonts w:ascii="Calibri" w:hAnsi="Calibri"/>
+          <w:b w:val="false"/>
+          <w:bCs w:val="false"/>
+          <w:sz w:val="22"/>
+          <w:szCs w:val="22"/>
+        </w:rPr>
+        <w:t>(new Actions(driver)).dragAndDrop(element, target).perform();</w:t>
+      </w:r>
+    </w:p>
+    <w:p>
+      <w:pPr>
+        <w:pStyle w:val="Normal"/>
+        <w:tabs>
+          <w:tab w:val="left" w:pos="615" w:leader="none"/>
+        </w:tabs>
+        <w:jc w:val="left"/>
+        <w:rPr>
+          <w:rFonts w:ascii="Calibri" w:hAnsi="Calibri"/>
+          <w:b w:val="false"/>
+          <w:b w:val="false"/>
+          <w:bCs w:val="false"/>
+        </w:rPr>
+      </w:pPr>
+      <w:r>
+        <w:rPr>
+          <w:sz w:val="22"/>
+          <w:szCs w:val="22"/>
+        </w:rPr>
+      </w:r>
+    </w:p>
+    <w:p>
+      <w:pPr>
+        <w:pStyle w:val="Normal"/>
+        <w:tabs>
+          <w:tab w:val="left" w:pos="615" w:leader="none"/>
+        </w:tabs>
+        <w:jc w:val="left"/>
+        <w:rPr>
+          <w:sz w:val="32"/>
+          <w:szCs w:val="32"/>
+        </w:rPr>
+      </w:pPr>
+      <w:r>
+        <w:rPr>
+          <w:rFonts w:ascii="Calibri" w:hAnsi="Calibri"/>
+          <w:b w:val="false"/>
+          <w:bCs w:val="false"/>
+          <w:sz w:val="32"/>
+          <w:szCs w:val="32"/>
+        </w:rPr>
+        <w:t>Driver Specifics and Tradeoffs</w:t>
+      </w:r>
+    </w:p>
+    <w:p>
+      <w:pPr>
+        <w:pStyle w:val="Normal"/>
+        <w:tabs>
+          <w:tab w:val="left" w:pos="615" w:leader="none"/>
+        </w:tabs>
+        <w:jc w:val="left"/>
+        <w:rPr>
+          <w:sz w:val="32"/>
+          <w:szCs w:val="32"/>
+        </w:rPr>
+      </w:pPr>
+      <w:r>
+        <w:rPr>
+          <w:rFonts w:ascii="Calibri" w:hAnsi="Calibri"/>
+          <w:b w:val="false"/>
+          <w:bCs w:val="false"/>
+          <w:sz w:val="32"/>
+          <w:szCs w:val="32"/>
+        </w:rPr>
+        <w:t>Selenium-WebDriver’s Drivers</w:t>
+      </w:r>
+    </w:p>
+    <w:p>
+      <w:pPr>
+        <w:pStyle w:val="Normal"/>
+        <w:tabs>
+          <w:tab w:val="left" w:pos="615" w:leader="none"/>
+        </w:tabs>
+        <w:jc w:val="left"/>
+        <w:rPr>
+          <w:sz w:val="22"/>
+          <w:szCs w:val="22"/>
+        </w:rPr>
+      </w:pPr>
+      <w:r>
+        <w:rPr>
+          <w:rFonts w:ascii="Calibri" w:hAnsi="Calibri"/>
+          <w:b w:val="false"/>
+          <w:bCs w:val="false"/>
+          <w:sz w:val="22"/>
+          <w:szCs w:val="22"/>
+        </w:rPr>
+        <w:t>WebDriver is the name of the key interface against which tests should be written, but there are several implementations.  These include:</w:t>
+      </w:r>
+    </w:p>
+    <w:p>
+      <w:pPr>
+        <w:pStyle w:val="Normal"/>
+        <w:tabs>
+          <w:tab w:val="left" w:pos="615" w:leader="none"/>
+        </w:tabs>
+        <w:jc w:val="left"/>
+        <w:rPr>
+          <w:rFonts w:ascii="Calibri" w:hAnsi="Calibri"/>
+          <w:b w:val="false"/>
+          <w:b w:val="false"/>
+          <w:bCs w:val="false"/>
+        </w:rPr>
+      </w:pPr>
+      <w:r>
+        <w:rPr>
+          <w:sz w:val="22"/>
+          <w:szCs w:val="22"/>
+        </w:rPr>
+      </w:r>
+    </w:p>
+    <w:p>
+      <w:pPr>
+        <w:pStyle w:val="Normal"/>
+        <w:tabs>
+          <w:tab w:val="left" w:pos="615" w:leader="none"/>
+        </w:tabs>
+        <w:jc w:val="left"/>
+        <w:rPr>
+          <w:sz w:val="32"/>
+          <w:szCs w:val="32"/>
+        </w:rPr>
+      </w:pPr>
+      <w:r>
+        <w:rPr>
+          <w:rFonts w:ascii="Calibri" w:hAnsi="Calibri"/>
+          <w:b w:val="false"/>
+          <w:bCs w:val="false"/>
+          <w:sz w:val="32"/>
+          <w:szCs w:val="32"/>
+        </w:rPr>
+        <w:t>HtmlUnit Driver</w:t>
+      </w:r>
+    </w:p>
+    <w:p>
+      <w:pPr>
+        <w:pStyle w:val="Normal"/>
+        <w:tabs>
+          <w:tab w:val="left" w:pos="615" w:leader="none"/>
+        </w:tabs>
+        <w:jc w:val="left"/>
+        <w:rPr>
+          <w:sz w:val="22"/>
+          <w:szCs w:val="22"/>
+        </w:rPr>
+      </w:pPr>
+      <w:r>
+        <w:rPr>
+          <w:rFonts w:ascii="Calibri" w:hAnsi="Calibri"/>
+          <w:b w:val="false"/>
+          <w:bCs w:val="false"/>
+          <w:sz w:val="22"/>
+          <w:szCs w:val="22"/>
+        </w:rPr>
+        <w:t>This is currently the fastest and most lightweight implementation of WebDriver.  As the name suggests, this is based on HtmlUnit.  HtmlUnit is a java based implementation of a WebBrowser without a GUI.  For any language binding (other than java) the Selenium Server is required to use this driver.</w:t>
+      </w:r>
+    </w:p>
+    <w:p>
+      <w:pPr>
+        <w:pStyle w:val="Normal"/>
+        <w:tabs>
+          <w:tab w:val="left" w:pos="615" w:leader="none"/>
+        </w:tabs>
+        <w:jc w:val="left"/>
+        <w:rPr>
+          <w:rFonts w:ascii="Calibri" w:hAnsi="Calibri"/>
+          <w:b w:val="false"/>
+          <w:b w:val="false"/>
+          <w:bCs w:val="false"/>
+        </w:rPr>
+      </w:pPr>
+      <w:r>
+        <w:rPr>
+          <w:sz w:val="22"/>
+          <w:szCs w:val="22"/>
+        </w:rPr>
+      </w:r>
+    </w:p>
+    <w:p>
+      <w:pPr>
+        <w:pStyle w:val="Normal"/>
+        <w:tabs>
+          <w:tab w:val="left" w:pos="615" w:leader="none"/>
+        </w:tabs>
+        <w:jc w:val="left"/>
+        <w:rPr>
+          <w:sz w:val="22"/>
+          <w:szCs w:val="22"/>
+        </w:rPr>
+      </w:pPr>
+      <w:r>
+        <w:rPr>
+          <w:rFonts w:ascii="Calibri" w:hAnsi="Calibri"/>
+          <w:b w:val="false"/>
+          <w:bCs w:val="false"/>
+          <w:sz w:val="22"/>
+          <w:szCs w:val="22"/>
+        </w:rPr>
+        <w:t>Usage</w:t>
+      </w:r>
+    </w:p>
+    <w:p>
+      <w:pPr>
+        <w:pStyle w:val="Normal"/>
+        <w:tabs>
+          <w:tab w:val="left" w:pos="615" w:leader="none"/>
+        </w:tabs>
+        <w:jc w:val="left"/>
+        <w:rPr>
+          <w:sz w:val="22"/>
+          <w:szCs w:val="22"/>
+        </w:rPr>
+      </w:pPr>
+      <w:r>
+        <w:rPr>
+          <w:rFonts w:ascii="Calibri" w:hAnsi="Calibri"/>
+          <w:b w:val="false"/>
+          <w:bCs w:val="false"/>
+          <w:sz w:val="22"/>
+          <w:szCs w:val="22"/>
+        </w:rPr>
+        <w:t>WebDriver driver = new HtmlUnitDriver();</w:t>
+      </w:r>
+    </w:p>
+    <w:p>
+      <w:pPr>
+        <w:pStyle w:val="Normal"/>
+        <w:tabs>
+          <w:tab w:val="left" w:pos="615" w:leader="none"/>
+        </w:tabs>
+        <w:jc w:val="left"/>
+        <w:rPr>
+          <w:rFonts w:ascii="Calibri" w:hAnsi="Calibri"/>
+          <w:b w:val="false"/>
+          <w:b w:val="false"/>
+          <w:bCs w:val="false"/>
+        </w:rPr>
+      </w:pPr>
+      <w:r>
+        <w:rPr>
+          <w:sz w:val="22"/>
+          <w:szCs w:val="22"/>
+        </w:rPr>
+      </w:r>
+    </w:p>
+    <w:p>
+      <w:pPr>
+        <w:pStyle w:val="Normal"/>
+        <w:tabs>
+          <w:tab w:val="left" w:pos="615" w:leader="none"/>
+        </w:tabs>
+        <w:jc w:val="left"/>
+        <w:rPr>
+          <w:sz w:val="22"/>
+          <w:szCs w:val="22"/>
+        </w:rPr>
+      </w:pPr>
+      <w:r>
+        <w:rPr>
+          <w:rFonts w:ascii="Calibri" w:hAnsi="Calibri"/>
+          <w:b w:val="false"/>
+          <w:bCs w:val="false"/>
+          <w:sz w:val="22"/>
+          <w:szCs w:val="22"/>
+        </w:rPr>
+        <w:t>Pros</w:t>
+      </w:r>
+    </w:p>
+    <w:p>
+      <w:pPr>
+        <w:pStyle w:val="Normal"/>
+        <w:tabs>
+          <w:tab w:val="left" w:pos="615" w:leader="none"/>
+        </w:tabs>
+        <w:jc w:val="left"/>
+        <w:rPr>
+          <w:sz w:val="22"/>
+          <w:szCs w:val="22"/>
+        </w:rPr>
+      </w:pPr>
+      <w:r>
+        <w:rPr>
+          <w:rFonts w:ascii="Calibri" w:hAnsi="Calibri"/>
+          <w:b w:val="false"/>
+          <w:bCs w:val="false"/>
+          <w:sz w:val="22"/>
+          <w:szCs w:val="22"/>
+        </w:rPr>
+        <w:t>- Fastest implementation of WebDriver</w:t>
+      </w:r>
+    </w:p>
+    <w:p>
+      <w:pPr>
+        <w:pStyle w:val="Normal"/>
+        <w:tabs>
+          <w:tab w:val="left" w:pos="615" w:leader="none"/>
+        </w:tabs>
+        <w:jc w:val="left"/>
+        <w:rPr>
+          <w:sz w:val="22"/>
+          <w:szCs w:val="22"/>
+        </w:rPr>
+      </w:pPr>
+      <w:r>
+        <w:rPr>
+          <w:rFonts w:ascii="Calibri" w:hAnsi="Calibri"/>
+          <w:b w:val="false"/>
+          <w:bCs w:val="false"/>
+          <w:sz w:val="22"/>
+          <w:szCs w:val="22"/>
+        </w:rPr>
+        <w:t>- A pure Java solution and so it is platform independent</w:t>
+      </w:r>
+    </w:p>
+    <w:p>
+      <w:pPr>
+        <w:pStyle w:val="Normal"/>
+        <w:tabs>
+          <w:tab w:val="left" w:pos="615" w:leader="none"/>
+        </w:tabs>
+        <w:jc w:val="left"/>
+        <w:rPr>
+          <w:sz w:val="22"/>
+          <w:szCs w:val="22"/>
+        </w:rPr>
+      </w:pPr>
+      <w:r>
+        <w:rPr>
+          <w:rFonts w:ascii="Calibri" w:hAnsi="Calibri"/>
+          <w:b w:val="false"/>
+          <w:bCs w:val="false"/>
+          <w:sz w:val="22"/>
+          <w:szCs w:val="22"/>
+        </w:rPr>
+        <w:t>- Supports JavaScript</w:t>
+      </w:r>
+    </w:p>
+    <w:p>
+      <w:pPr>
+        <w:pStyle w:val="Normal"/>
+        <w:tabs>
+          <w:tab w:val="left" w:pos="615" w:leader="none"/>
+        </w:tabs>
+        <w:jc w:val="left"/>
+        <w:rPr>
+          <w:rFonts w:ascii="Calibri" w:hAnsi="Calibri"/>
+          <w:b w:val="false"/>
+          <w:b w:val="false"/>
+          <w:bCs w:val="false"/>
+        </w:rPr>
+      </w:pPr>
+      <w:r>
+        <w:rPr>
+          <w:sz w:val="22"/>
+          <w:szCs w:val="22"/>
+        </w:rPr>
+      </w:r>
+    </w:p>
+    <w:p>
+      <w:pPr>
+        <w:pStyle w:val="Normal"/>
+        <w:tabs>
+          <w:tab w:val="left" w:pos="615" w:leader="none"/>
+        </w:tabs>
+        <w:jc w:val="left"/>
+        <w:rPr>
+          <w:sz w:val="22"/>
+          <w:szCs w:val="22"/>
+        </w:rPr>
+      </w:pPr>
+      <w:r>
+        <w:rPr>
+          <w:rFonts w:ascii="Calibri" w:hAnsi="Calibri"/>
+          <w:b w:val="false"/>
+          <w:bCs w:val="false"/>
+          <w:sz w:val="22"/>
+          <w:szCs w:val="22"/>
+        </w:rPr>
+        <w:t>Cons</w:t>
+      </w:r>
+    </w:p>
+    <w:p>
+      <w:pPr>
+        <w:pStyle w:val="Normal"/>
+        <w:tabs>
+          <w:tab w:val="left" w:pos="615" w:leader="none"/>
+        </w:tabs>
+        <w:jc w:val="left"/>
+        <w:rPr>
+          <w:sz w:val="22"/>
+          <w:szCs w:val="22"/>
+        </w:rPr>
+      </w:pPr>
+      <w:r>
+        <w:rPr>
+          <w:rFonts w:ascii="Calibri" w:hAnsi="Calibri"/>
+          <w:b w:val="false"/>
+          <w:bCs w:val="false"/>
+          <w:sz w:val="22"/>
+          <w:szCs w:val="22"/>
+        </w:rPr>
+        <w:t>- Emulates other browsers’ JavaScript behavior (see below)</w:t>
+      </w:r>
+    </w:p>
+    <w:p>
+      <w:pPr>
+        <w:pStyle w:val="Normal"/>
+        <w:tabs>
+          <w:tab w:val="left" w:pos="615" w:leader="none"/>
+        </w:tabs>
+        <w:jc w:val="left"/>
+        <w:rPr>
+          <w:rFonts w:ascii="Calibri" w:hAnsi="Calibri"/>
+          <w:b w:val="false"/>
+          <w:b w:val="false"/>
+          <w:bCs w:val="false"/>
+        </w:rPr>
+      </w:pPr>
+      <w:r>
+        <w:rPr>
+          <w:sz w:val="22"/>
+          <w:szCs w:val="22"/>
+        </w:rPr>
+      </w:r>
+    </w:p>
+    <w:p>
+      <w:pPr>
+        <w:pStyle w:val="Normal"/>
+        <w:tabs>
+          <w:tab w:val="left" w:pos="615" w:leader="none"/>
+        </w:tabs>
+        <w:jc w:val="left"/>
+        <w:rPr>
+          <w:sz w:val="22"/>
+          <w:szCs w:val="22"/>
+        </w:rPr>
+      </w:pPr>
+      <w:r>
+        <w:rPr>
+          <w:rFonts w:ascii="Calibri" w:hAnsi="Calibri"/>
+          <w:b w:val="false"/>
+          <w:bCs w:val="false"/>
+          <w:sz w:val="22"/>
+          <w:szCs w:val="22"/>
+        </w:rPr>
+        <w:t>JavaScript in the HtmlUnit Driver</w:t>
+      </w:r>
+    </w:p>
+    <w:p>
+      <w:pPr>
+        <w:pStyle w:val="Normal"/>
+        <w:tabs>
+          <w:tab w:val="left" w:pos="615" w:leader="none"/>
+        </w:tabs>
+        <w:jc w:val="left"/>
+        <w:rPr>
+          <w:sz w:val="22"/>
+          <w:szCs w:val="22"/>
+        </w:rPr>
+      </w:pPr>
+      <w:r>
+        <w:rPr>
+          <w:rFonts w:ascii="Calibri" w:hAnsi="Calibri"/>
+          <w:b w:val="false"/>
+          <w:bCs w:val="false"/>
+          <w:sz w:val="22"/>
+          <w:szCs w:val="22"/>
+        </w:rPr>
+        <w:t>None of the popular browsers uses the JavaScript engine used by HtmlUnit (Rhino).  If you test JavaScript using HtmlUnit the results may differ significantly from those browsers.</w:t>
+      </w:r>
+    </w:p>
+    <w:p>
+      <w:pPr>
+        <w:pStyle w:val="Normal"/>
+        <w:tabs>
+          <w:tab w:val="left" w:pos="615" w:leader="none"/>
+        </w:tabs>
+        <w:jc w:val="left"/>
+        <w:rPr>
+          <w:rFonts w:ascii="Calibri" w:hAnsi="Calibri"/>
+          <w:b w:val="false"/>
+          <w:b w:val="false"/>
+          <w:bCs w:val="false"/>
+        </w:rPr>
+      </w:pPr>
+      <w:r>
+        <w:rPr>
+          <w:sz w:val="22"/>
+          <w:szCs w:val="22"/>
+        </w:rPr>
+      </w:r>
+    </w:p>
+    <w:p>
+      <w:pPr>
+        <w:pStyle w:val="Normal"/>
+        <w:tabs>
+          <w:tab w:val="left" w:pos="615" w:leader="none"/>
+        </w:tabs>
+        <w:jc w:val="left"/>
+        <w:rPr>
+          <w:sz w:val="22"/>
+          <w:szCs w:val="22"/>
+        </w:rPr>
+      </w:pPr>
+      <w:r>
+        <w:rPr>
+          <w:rFonts w:ascii="Calibri" w:hAnsi="Calibri"/>
+          <w:b w:val="false"/>
+          <w:bCs w:val="false"/>
+          <w:sz w:val="22"/>
+          <w:szCs w:val="22"/>
+        </w:rPr>
+        <w:t>When we say “JavaScript” we actually mean “JavaScript and the DOM”.  Although the DOM is defined by the W3C each browser has its own quirks and differences in their implementation of the DOM and in how JavaScript interacts with it.  HtmlUnit has an impressively complete implementation of the DOM and has good support for using JavaScript, but it is no different from any other brower: it has its own quirks and differences from both the W3C standard and the DOM implementations of the major browsers, despite its ability to mimic other browsers.</w:t>
+      </w:r>
+    </w:p>
+    <w:p>
+      <w:pPr>
+        <w:pStyle w:val="Normal"/>
+        <w:tabs>
+          <w:tab w:val="left" w:pos="615" w:leader="none"/>
+        </w:tabs>
+        <w:jc w:val="left"/>
+        <w:rPr>
+          <w:rFonts w:ascii="Calibri" w:hAnsi="Calibri"/>
+          <w:b w:val="false"/>
+          <w:b w:val="false"/>
+          <w:bCs w:val="false"/>
+        </w:rPr>
+      </w:pPr>
+      <w:r>
+        <w:rPr>
+          <w:sz w:val="22"/>
+          <w:szCs w:val="22"/>
+        </w:rPr>
+      </w:r>
+    </w:p>
+    <w:p>
+      <w:pPr>
+        <w:pStyle w:val="Normal"/>
+        <w:tabs>
+          <w:tab w:val="left" w:pos="615" w:leader="none"/>
+        </w:tabs>
+        <w:jc w:val="left"/>
+        <w:rPr>
+          <w:sz w:val="22"/>
+          <w:szCs w:val="22"/>
+        </w:rPr>
+      </w:pPr>
+      <w:r>
+        <w:rPr>
+          <w:rFonts w:ascii="Calibri" w:hAnsi="Calibri"/>
+          <w:b w:val="false"/>
+          <w:bCs w:val="false"/>
+          <w:sz w:val="22"/>
+          <w:szCs w:val="22"/>
+        </w:rPr>
+        <w:t>With WebDriver, we had to make a choice; do we enable HtmlUnit’s JavaScript capabilities and run the risk of teams running into problems that only manifest themselves there, or do we leave JavaScript disabled, knowing that there are more and more sites that rely on JavaScript?  We took the conservative approach, and by default have disabled support when we use HtmlUnit.  With each release of both WebDriver and HtmlUnit, we reassess this decision: we hope to enable JavaScript by default on the HtmlUnit at some point.</w:t>
+      </w:r>
+    </w:p>
+    <w:p>
+      <w:pPr>
+        <w:pStyle w:val="Normal"/>
+        <w:tabs>
+          <w:tab w:val="left" w:pos="615" w:leader="none"/>
+        </w:tabs>
+        <w:jc w:val="left"/>
+        <w:rPr>
+          <w:rFonts w:ascii="Calibri" w:hAnsi="Calibri"/>
+          <w:b w:val="false"/>
+          <w:b w:val="false"/>
+          <w:bCs w:val="false"/>
+        </w:rPr>
+      </w:pPr>
+      <w:r>
+        <w:rPr>
+          <w:sz w:val="22"/>
+          <w:szCs w:val="22"/>
+        </w:rPr>
+      </w:r>
+    </w:p>
+    <w:p>
+      <w:pPr>
+        <w:pStyle w:val="Normal"/>
+        <w:tabs>
+          <w:tab w:val="left" w:pos="615" w:leader="none"/>
+        </w:tabs>
+        <w:jc w:val="left"/>
+        <w:rPr>
+          <w:sz w:val="32"/>
+          <w:szCs w:val="32"/>
+        </w:rPr>
+      </w:pPr>
+      <w:r>
+        <w:rPr>
+          <w:rFonts w:ascii="Calibri" w:hAnsi="Calibri"/>
+          <w:b w:val="false"/>
+          <w:bCs w:val="false"/>
+          <w:sz w:val="32"/>
+          <w:szCs w:val="32"/>
+        </w:rPr>
+        <w:t>Enabling JavaScript</w:t>
+      </w:r>
+    </w:p>
+    <w:p>
+      <w:pPr>
+        <w:pStyle w:val="Normal"/>
+        <w:tabs>
+          <w:tab w:val="left" w:pos="615" w:leader="none"/>
+        </w:tabs>
+        <w:jc w:val="left"/>
+        <w:rPr>
+          <w:sz w:val="22"/>
+          <w:szCs w:val="22"/>
+        </w:rPr>
+      </w:pPr>
+      <w:r>
+        <w:rPr>
+          <w:rFonts w:ascii="Calibri" w:hAnsi="Calibri"/>
+          <w:b w:val="false"/>
+          <w:bCs w:val="false"/>
+          <w:sz w:val="22"/>
+          <w:szCs w:val="22"/>
+        </w:rPr>
+        <w:t>If you can’t wait, enabling JavaScript support is very easy:</w:t>
+      </w:r>
+    </w:p>
+    <w:p>
+      <w:pPr>
+        <w:pStyle w:val="Normal"/>
+        <w:tabs>
+          <w:tab w:val="left" w:pos="615" w:leader="none"/>
+        </w:tabs>
+        <w:jc w:val="left"/>
+        <w:rPr>
+          <w:rFonts w:ascii="Calibri" w:hAnsi="Calibri"/>
+          <w:b w:val="false"/>
+          <w:b w:val="false"/>
+          <w:bCs w:val="false"/>
+        </w:rPr>
+      </w:pPr>
+      <w:r>
+        <w:rPr>
+          <w:sz w:val="22"/>
+          <w:szCs w:val="22"/>
+        </w:rPr>
+      </w:r>
+    </w:p>
+    <w:p>
+      <w:pPr>
+        <w:pStyle w:val="Normal"/>
+        <w:tabs>
+          <w:tab w:val="left" w:pos="615" w:leader="none"/>
+        </w:tabs>
+        <w:jc w:val="left"/>
+        <w:rPr>
+          <w:sz w:val="22"/>
+          <w:szCs w:val="22"/>
+        </w:rPr>
+      </w:pPr>
+      <w:r>
+        <w:rPr>
+          <w:rFonts w:ascii="Calibri" w:hAnsi="Calibri"/>
+          <w:b w:val="false"/>
+          <w:bCs w:val="false"/>
+          <w:sz w:val="22"/>
+          <w:szCs w:val="22"/>
+        </w:rPr>
+        <w:t>HtmlUnitDriver driver = new HtmlUnitDriver(true);</w:t>
+      </w:r>
+    </w:p>
+    <w:p>
+      <w:pPr>
+        <w:pStyle w:val="Normal"/>
+        <w:tabs>
+          <w:tab w:val="left" w:pos="615" w:leader="none"/>
+        </w:tabs>
+        <w:jc w:val="left"/>
+        <w:rPr>
+          <w:rFonts w:ascii="Calibri" w:hAnsi="Calibri"/>
+          <w:b w:val="false"/>
+          <w:b w:val="false"/>
+          <w:bCs w:val="false"/>
+        </w:rPr>
+      </w:pPr>
+      <w:r>
+        <w:rPr>
+          <w:sz w:val="22"/>
+          <w:szCs w:val="22"/>
+        </w:rPr>
+      </w:r>
+    </w:p>
+    <w:p>
+      <w:pPr>
+        <w:pStyle w:val="Normal"/>
+        <w:tabs>
+          <w:tab w:val="left" w:pos="615" w:leader="none"/>
+        </w:tabs>
+        <w:jc w:val="left"/>
+        <w:rPr>
+          <w:sz w:val="22"/>
+          <w:szCs w:val="22"/>
+        </w:rPr>
+      </w:pPr>
+      <w:r>
+        <w:rPr>
+          <w:rFonts w:ascii="Calibri" w:hAnsi="Calibri"/>
+          <w:b w:val="false"/>
+          <w:bCs w:val="false"/>
+          <w:sz w:val="22"/>
+          <w:szCs w:val="22"/>
+        </w:rPr>
+        <w:t>This will cause the HtmlUnit Driver to emulate Firefix 3.6’s JavaScript handling by default.</w:t>
+      </w:r>
+    </w:p>
+    <w:p>
+      <w:pPr>
+        <w:pStyle w:val="Normal"/>
+        <w:tabs>
+          <w:tab w:val="left" w:pos="615" w:leader="none"/>
+        </w:tabs>
+        <w:jc w:val="left"/>
+        <w:rPr>
+          <w:sz w:val="32"/>
+          <w:szCs w:val="32"/>
+        </w:rPr>
+      </w:pPr>
+      <w:r>
+        <w:rPr>
+          <w:rFonts w:ascii="Calibri" w:hAnsi="Calibri"/>
+          <w:b w:val="false"/>
+          <w:bCs w:val="false"/>
+          <w:sz w:val="32"/>
+          <w:szCs w:val="32"/>
+        </w:rPr>
+        <w:t>Firefox Driver</w:t>
+      </w:r>
+    </w:p>
+    <w:p>
+      <w:pPr>
+        <w:pStyle w:val="Normal"/>
+        <w:tabs>
+          <w:tab w:val="left" w:pos="615" w:leader="none"/>
+        </w:tabs>
+        <w:jc w:val="left"/>
+        <w:rPr>
+          <w:sz w:val="22"/>
+          <w:szCs w:val="22"/>
+        </w:rPr>
+      </w:pPr>
+      <w:r>
+        <w:rPr>
+          <w:rFonts w:ascii="Calibri" w:hAnsi="Calibri"/>
+          <w:b w:val="false"/>
+          <w:bCs w:val="false"/>
+          <w:sz w:val="22"/>
+          <w:szCs w:val="22"/>
+        </w:rPr>
+        <w:t>Controls the Firefox browser using a Firefox plugin.  The Firefox Profile that is used is stripped down from what is installed on the machine to only include the Selenium WebDriver.xpi (plugin).  A few settings are also changed by default (see the source to see which ones).  Firefox Driver is capable of being run and is tested on Windows, Mac, Linux.  Currently on versions 3.6, 10, latest – 1, latest</w:t>
+      </w:r>
+    </w:p>
+    <w:p>
+      <w:pPr>
+        <w:pStyle w:val="Normal"/>
+        <w:tabs>
+          <w:tab w:val="left" w:pos="615" w:leader="none"/>
+        </w:tabs>
+        <w:jc w:val="left"/>
+        <w:rPr>
+          <w:rFonts w:ascii="Calibri" w:hAnsi="Calibri"/>
+          <w:b w:val="false"/>
+          <w:b w:val="false"/>
+          <w:bCs w:val="false"/>
+        </w:rPr>
+      </w:pPr>
+      <w:r>
+        <w:rPr>
+          <w:sz w:val="22"/>
+          <w:szCs w:val="22"/>
+        </w:rPr>
+      </w:r>
+    </w:p>
+    <w:p>
+      <w:pPr>
+        <w:pStyle w:val="Normal"/>
+        <w:tabs>
+          <w:tab w:val="left" w:pos="615" w:leader="none"/>
+        </w:tabs>
+        <w:jc w:val="left"/>
+        <w:rPr>
+          <w:sz w:val="22"/>
+          <w:szCs w:val="22"/>
+        </w:rPr>
+      </w:pPr>
+      <w:r>
+        <w:rPr>
+          <w:rFonts w:ascii="Calibri" w:hAnsi="Calibri"/>
+          <w:b w:val="false"/>
+          <w:bCs w:val="false"/>
+          <w:sz w:val="22"/>
+          <w:szCs w:val="22"/>
+        </w:rPr>
+        <w:t>Usage</w:t>
+      </w:r>
+    </w:p>
+    <w:p>
+      <w:pPr>
+        <w:pStyle w:val="Normal"/>
+        <w:tabs>
+          <w:tab w:val="left" w:pos="615" w:leader="none"/>
+        </w:tabs>
+        <w:jc w:val="left"/>
+        <w:rPr>
+          <w:sz w:val="22"/>
+          <w:szCs w:val="22"/>
+        </w:rPr>
+      </w:pPr>
+      <w:r>
+        <w:rPr>
+          <w:rFonts w:ascii="Calibri" w:hAnsi="Calibri"/>
+          <w:b w:val="false"/>
+          <w:bCs w:val="false"/>
+          <w:sz w:val="22"/>
+          <w:szCs w:val="22"/>
+        </w:rPr>
+        <w:t>WebDriver driver = new FirefoxDriver();</w:t>
+      </w:r>
+    </w:p>
+    <w:p>
+      <w:pPr>
+        <w:pStyle w:val="Normal"/>
+        <w:tabs>
+          <w:tab w:val="left" w:pos="615" w:leader="none"/>
+        </w:tabs>
+        <w:jc w:val="left"/>
+        <w:rPr>
+          <w:rFonts w:ascii="Calibri" w:hAnsi="Calibri"/>
+          <w:b w:val="false"/>
+          <w:b w:val="false"/>
+          <w:bCs w:val="false"/>
+        </w:rPr>
+      </w:pPr>
+      <w:r>
+        <w:rPr>
+          <w:sz w:val="22"/>
+          <w:szCs w:val="22"/>
+        </w:rPr>
+      </w:r>
+    </w:p>
+    <w:p>
+      <w:pPr>
+        <w:pStyle w:val="Normal"/>
+        <w:tabs>
+          <w:tab w:val="left" w:pos="615" w:leader="none"/>
+        </w:tabs>
+        <w:jc w:val="left"/>
+        <w:rPr>
+          <w:sz w:val="22"/>
+          <w:szCs w:val="22"/>
+        </w:rPr>
+      </w:pPr>
+      <w:r>
+        <w:rPr>
+          <w:rFonts w:ascii="Calibri" w:hAnsi="Calibri"/>
+          <w:b w:val="false"/>
+          <w:bCs w:val="false"/>
+          <w:sz w:val="22"/>
+          <w:szCs w:val="22"/>
+        </w:rPr>
+        <w:t>Pros</w:t>
+      </w:r>
+    </w:p>
+    <w:p>
+      <w:pPr>
+        <w:pStyle w:val="Normal"/>
+        <w:tabs>
+          <w:tab w:val="left" w:pos="615" w:leader="none"/>
+        </w:tabs>
+        <w:jc w:val="left"/>
+        <w:rPr>
+          <w:sz w:val="22"/>
+          <w:szCs w:val="22"/>
+        </w:rPr>
+      </w:pPr>
+      <w:r>
+        <w:rPr>
+          <w:rFonts w:ascii="Calibri" w:hAnsi="Calibri"/>
+          <w:b w:val="false"/>
+          <w:bCs w:val="false"/>
+          <w:sz w:val="22"/>
+          <w:szCs w:val="22"/>
+        </w:rPr>
+        <w:t>- Runs in a real browser and supports JavaScript</w:t>
+      </w:r>
+    </w:p>
+    <w:p>
+      <w:pPr>
+        <w:pStyle w:val="Normal"/>
+        <w:tabs>
+          <w:tab w:val="left" w:pos="615" w:leader="none"/>
+        </w:tabs>
+        <w:jc w:val="left"/>
+        <w:rPr>
+          <w:sz w:val="22"/>
+          <w:szCs w:val="22"/>
+        </w:rPr>
+      </w:pPr>
+      <w:r>
+        <w:rPr>
+          <w:rFonts w:ascii="Calibri" w:hAnsi="Calibri"/>
+          <w:b w:val="false"/>
+          <w:bCs w:val="false"/>
+          <w:sz w:val="22"/>
+          <w:szCs w:val="22"/>
+        </w:rPr>
+        <w:t>- Faster than the Internet Explorer Driver</w:t>
+      </w:r>
+    </w:p>
+    <w:p>
+      <w:pPr>
+        <w:pStyle w:val="Normal"/>
+        <w:tabs>
+          <w:tab w:val="left" w:pos="615" w:leader="none"/>
+        </w:tabs>
+        <w:jc w:val="left"/>
+        <w:rPr>
+          <w:rFonts w:ascii="Calibri" w:hAnsi="Calibri"/>
+          <w:b w:val="false"/>
+          <w:b w:val="false"/>
+          <w:bCs w:val="false"/>
+        </w:rPr>
+      </w:pPr>
+      <w:r>
+        <w:rPr>
+          <w:sz w:val="22"/>
+          <w:szCs w:val="22"/>
+        </w:rPr>
+      </w:r>
+    </w:p>
+    <w:p>
+      <w:pPr>
+        <w:pStyle w:val="Normal"/>
+        <w:tabs>
+          <w:tab w:val="left" w:pos="615" w:leader="none"/>
+        </w:tabs>
+        <w:jc w:val="left"/>
+        <w:rPr>
+          <w:sz w:val="22"/>
+          <w:szCs w:val="22"/>
+        </w:rPr>
+      </w:pPr>
+      <w:r>
+        <w:rPr>
+          <w:rFonts w:ascii="Calibri" w:hAnsi="Calibri"/>
+          <w:b w:val="false"/>
+          <w:bCs w:val="false"/>
+          <w:sz w:val="22"/>
+          <w:szCs w:val="22"/>
+        </w:rPr>
+        <w:t>Cons</w:t>
+      </w:r>
+    </w:p>
+    <w:p>
+      <w:pPr>
+        <w:pStyle w:val="Normal"/>
+        <w:tabs>
+          <w:tab w:val="left" w:pos="615" w:leader="none"/>
+        </w:tabs>
+        <w:jc w:val="left"/>
+        <w:rPr>
+          <w:sz w:val="22"/>
+          <w:szCs w:val="22"/>
+        </w:rPr>
+      </w:pPr>
+      <w:r>
+        <w:rPr>
+          <w:rFonts w:ascii="Calibri" w:hAnsi="Calibri"/>
+          <w:b w:val="false"/>
+          <w:bCs w:val="false"/>
+          <w:sz w:val="22"/>
+          <w:szCs w:val="22"/>
+        </w:rPr>
+        <w:t>- Slower than the HtmlUnit Driver</w:t>
+      </w:r>
+    </w:p>
+    <w:p>
+      <w:pPr>
+        <w:pStyle w:val="Normal"/>
+        <w:tabs>
+          <w:tab w:val="left" w:pos="615" w:leader="none"/>
+        </w:tabs>
+        <w:jc w:val="left"/>
+        <w:rPr>
+          <w:rFonts w:ascii="Calibri" w:hAnsi="Calibri"/>
+          <w:b w:val="false"/>
+          <w:b w:val="false"/>
+          <w:bCs w:val="false"/>
+        </w:rPr>
+      </w:pPr>
+      <w:r>
+        <w:rPr>
+          <w:sz w:val="32"/>
+          <w:szCs w:val="32"/>
+        </w:rPr>
+      </w:r>
+    </w:p>
+    <w:p>
+      <w:pPr>
+        <w:pStyle w:val="Normal"/>
+        <w:tabs>
+          <w:tab w:val="left" w:pos="615" w:leader="none"/>
+        </w:tabs>
+        <w:jc w:val="left"/>
+        <w:rPr>
+          <w:sz w:val="32"/>
+          <w:szCs w:val="32"/>
+        </w:rPr>
+      </w:pPr>
+      <w:r>
+        <w:rPr>
+          <w:rFonts w:ascii="Calibri" w:hAnsi="Calibri"/>
+          <w:b w:val="false"/>
+          <w:bCs w:val="false"/>
+          <w:sz w:val="32"/>
+          <w:szCs w:val="32"/>
+        </w:rPr>
+        <w:t>Modifying the Firefox Profile</w:t>
+      </w:r>
+    </w:p>
+    <w:p>
+      <w:pPr>
+        <w:pStyle w:val="Normal"/>
+        <w:tabs>
+          <w:tab w:val="left" w:pos="615" w:leader="none"/>
+        </w:tabs>
+        <w:jc w:val="left"/>
+        <w:rPr>
+          <w:sz w:val="22"/>
+          <w:szCs w:val="22"/>
+        </w:rPr>
+      </w:pPr>
+      <w:r>
+        <w:rPr>
+          <w:rFonts w:ascii="Calibri" w:hAnsi="Calibri"/>
+          <w:b w:val="false"/>
+          <w:bCs w:val="false"/>
+          <w:sz w:val="22"/>
+          <w:szCs w:val="22"/>
+        </w:rPr>
+        <w:t>Suppose that you wanted to modify the user agent string (as above), but you’ve got a tricked out Firefox profile that contains dozens of useful extensions.  There are two ways to obtain this profile.  Assuming that the profile has been created using Firefox’s profile manager (firefox -ProfileManager):</w:t>
+      </w:r>
+    </w:p>
+    <w:p>
+      <w:pPr>
+        <w:pStyle w:val="Normal"/>
+        <w:tabs>
+          <w:tab w:val="left" w:pos="615" w:leader="none"/>
+        </w:tabs>
+        <w:jc w:val="left"/>
+        <w:rPr>
+          <w:rFonts w:ascii="Calibri" w:hAnsi="Calibri"/>
+          <w:b w:val="false"/>
+          <w:b w:val="false"/>
+          <w:bCs w:val="false"/>
+        </w:rPr>
+      </w:pPr>
+      <w:r>
+        <w:rPr>
+          <w:sz w:val="22"/>
+          <w:szCs w:val="22"/>
+        </w:rPr>
+      </w:r>
+    </w:p>
+    <w:p>
+      <w:pPr>
+        <w:pStyle w:val="Normal"/>
+        <w:tabs>
+          <w:tab w:val="left" w:pos="615" w:leader="none"/>
+        </w:tabs>
+        <w:jc w:val="left"/>
+        <w:rPr>
+          <w:sz w:val="22"/>
+          <w:szCs w:val="22"/>
+        </w:rPr>
+      </w:pPr>
+      <w:r>
+        <w:rPr>
+          <w:rFonts w:ascii="Calibri" w:hAnsi="Calibri"/>
+          <w:b w:val="false"/>
+          <w:bCs w:val="false"/>
+          <w:sz w:val="22"/>
+          <w:szCs w:val="22"/>
+        </w:rPr>
+        <w:t>ProfilesIni allProfiles = new ProfilesIni();</w:t>
+      </w:r>
+    </w:p>
+    <w:p>
+      <w:pPr>
+        <w:pStyle w:val="Normal"/>
+        <w:tabs>
+          <w:tab w:val="left" w:pos="615" w:leader="none"/>
+        </w:tabs>
+        <w:jc w:val="left"/>
+        <w:rPr>
+          <w:sz w:val="22"/>
+          <w:szCs w:val="22"/>
+        </w:rPr>
+      </w:pPr>
+      <w:r>
+        <w:rPr>
+          <w:rFonts w:ascii="Calibri" w:hAnsi="Calibri"/>
+          <w:b w:val="false"/>
+          <w:bCs w:val="false"/>
+          <w:sz w:val="22"/>
+          <w:szCs w:val="22"/>
+        </w:rPr>
+        <w:t>FirefoxProfile profile = allProfiles.getProfile(“WebDriver”);</w:t>
+      </w:r>
+    </w:p>
+    <w:p>
+      <w:pPr>
+        <w:pStyle w:val="Normal"/>
+        <w:tabs>
+          <w:tab w:val="left" w:pos="615" w:leader="none"/>
+        </w:tabs>
+        <w:jc w:val="left"/>
+        <w:rPr>
+          <w:sz w:val="22"/>
+          <w:szCs w:val="22"/>
+        </w:rPr>
+      </w:pPr>
+      <w:r>
+        <w:rPr>
+          <w:rFonts w:ascii="Calibri" w:hAnsi="Calibri"/>
+          <w:b w:val="false"/>
+          <w:bCs w:val="false"/>
+          <w:sz w:val="22"/>
+          <w:szCs w:val="22"/>
+        </w:rPr>
+        <w:t>profile.setPreferences(“foo.bar”, 23);</w:t>
+      </w:r>
+    </w:p>
+    <w:p>
+      <w:pPr>
+        <w:pStyle w:val="Normal"/>
+        <w:tabs>
+          <w:tab w:val="left" w:pos="615" w:leader="none"/>
+        </w:tabs>
+        <w:jc w:val="left"/>
+        <w:rPr>
+          <w:sz w:val="22"/>
+          <w:szCs w:val="22"/>
+        </w:rPr>
+      </w:pPr>
+      <w:r>
+        <w:rPr>
+          <w:rFonts w:ascii="Calibri" w:hAnsi="Calibri"/>
+          <w:b w:val="false"/>
+          <w:bCs w:val="false"/>
+          <w:sz w:val="22"/>
+          <w:szCs w:val="22"/>
+        </w:rPr>
+        <w:t>WebDriver driver = new FirefoxDriver(profile);</w:t>
+      </w:r>
+    </w:p>
+    <w:p>
+      <w:pPr>
+        <w:pStyle w:val="Normal"/>
+        <w:tabs>
+          <w:tab w:val="left" w:pos="615" w:leader="none"/>
+        </w:tabs>
+        <w:jc w:val="left"/>
+        <w:rPr>
+          <w:rFonts w:ascii="Calibri" w:hAnsi="Calibri"/>
+          <w:b w:val="false"/>
+          <w:b w:val="false"/>
+          <w:bCs w:val="false"/>
+        </w:rPr>
+      </w:pPr>
+      <w:r>
+        <w:rPr>
+          <w:sz w:val="22"/>
+          <w:szCs w:val="22"/>
+        </w:rPr>
+      </w:r>
+    </w:p>
+    <w:p>
+      <w:pPr>
+        <w:pStyle w:val="Normal"/>
+        <w:tabs>
+          <w:tab w:val="left" w:pos="615" w:leader="none"/>
+        </w:tabs>
+        <w:jc w:val="left"/>
+        <w:rPr>
+          <w:sz w:val="22"/>
+          <w:szCs w:val="22"/>
+        </w:rPr>
+      </w:pPr>
+      <w:r>
+        <w:rPr>
+          <w:rFonts w:ascii="Calibri" w:hAnsi="Calibri"/>
+          <w:b w:val="false"/>
+          <w:bCs w:val="false"/>
+          <w:sz w:val="22"/>
+          <w:szCs w:val="22"/>
+        </w:rPr>
+        <w:t>Alternatively, if the profile isn’t already registered with Firefox:</w:t>
+      </w:r>
+    </w:p>
+    <w:p>
+      <w:pPr>
+        <w:pStyle w:val="Normal"/>
+        <w:tabs>
+          <w:tab w:val="left" w:pos="615" w:leader="none"/>
+        </w:tabs>
+        <w:jc w:val="left"/>
+        <w:rPr>
+          <w:rFonts w:ascii="Calibri" w:hAnsi="Calibri"/>
+          <w:b w:val="false"/>
+          <w:b w:val="false"/>
+          <w:bCs w:val="false"/>
+        </w:rPr>
+      </w:pPr>
+      <w:r>
+        <w:rPr>
+          <w:sz w:val="22"/>
+          <w:szCs w:val="22"/>
+        </w:rPr>
+      </w:r>
+    </w:p>
+    <w:p>
+      <w:pPr>
+        <w:pStyle w:val="Normal"/>
+        <w:tabs>
+          <w:tab w:val="left" w:pos="615" w:leader="none"/>
+        </w:tabs>
+        <w:jc w:val="left"/>
+        <w:rPr>
+          <w:sz w:val="22"/>
+          <w:szCs w:val="22"/>
+        </w:rPr>
+      </w:pPr>
+      <w:r>
+        <w:rPr>
+          <w:rFonts w:ascii="Calibri" w:hAnsi="Calibri"/>
+          <w:b w:val="false"/>
+          <w:bCs w:val="false"/>
+          <w:sz w:val="22"/>
+          <w:szCs w:val="22"/>
+        </w:rPr>
+        <w:t>File profileDir = new File(“path/to/top/level/of/profile”);</w:t>
+      </w:r>
+    </w:p>
+    <w:p>
+      <w:pPr>
+        <w:pStyle w:val="Normal"/>
+        <w:tabs>
+          <w:tab w:val="left" w:pos="615" w:leader="none"/>
+        </w:tabs>
+        <w:jc w:val="left"/>
+        <w:rPr>
+          <w:sz w:val="22"/>
+          <w:szCs w:val="22"/>
+        </w:rPr>
+      </w:pPr>
+      <w:r>
+        <w:rPr>
+          <w:rFonts w:ascii="Calibri" w:hAnsi="Calibri"/>
+          <w:b w:val="false"/>
+          <w:bCs w:val="false"/>
+          <w:sz w:val="22"/>
+          <w:szCs w:val="22"/>
+        </w:rPr>
+        <w:t>FirefoxProfile profile = new FirefoxProfile(profileDir);</w:t>
+      </w:r>
+    </w:p>
+    <w:p>
+      <w:pPr>
+        <w:pStyle w:val="Normal"/>
+        <w:tabs>
+          <w:tab w:val="left" w:pos="615" w:leader="none"/>
+        </w:tabs>
+        <w:jc w:val="left"/>
+        <w:rPr>
+          <w:sz w:val="22"/>
+          <w:szCs w:val="22"/>
+        </w:rPr>
+      </w:pPr>
+      <w:r>
+        <w:rPr>
+          <w:rFonts w:ascii="Calibri" w:hAnsi="Calibri"/>
+          <w:b w:val="false"/>
+          <w:bCs w:val="false"/>
+          <w:sz w:val="22"/>
+          <w:szCs w:val="22"/>
+        </w:rPr>
+        <w:t>profile.addAdditionalPreferences(extraPrefs);</w:t>
+      </w:r>
+    </w:p>
+    <w:p>
+      <w:pPr>
+        <w:pStyle w:val="Normal"/>
+        <w:tabs>
+          <w:tab w:val="left" w:pos="615" w:leader="none"/>
+        </w:tabs>
+        <w:jc w:val="left"/>
+        <w:rPr>
+          <w:sz w:val="22"/>
+          <w:szCs w:val="22"/>
+        </w:rPr>
+      </w:pPr>
+      <w:r>
+        <w:rPr>
+          <w:rFonts w:ascii="Calibri" w:hAnsi="Calibri"/>
+          <w:b w:val="false"/>
+          <w:bCs w:val="false"/>
+          <w:sz w:val="22"/>
+          <w:szCs w:val="22"/>
+        </w:rPr>
+        <w:t>WebDriver driver = new FirefoxDriver(profile);</w:t>
+      </w:r>
+    </w:p>
+    <w:p>
+      <w:pPr>
+        <w:pStyle w:val="Normal"/>
+        <w:tabs>
+          <w:tab w:val="left" w:pos="615" w:leader="none"/>
+        </w:tabs>
+        <w:jc w:val="left"/>
+        <w:rPr>
+          <w:rFonts w:ascii="Calibri" w:hAnsi="Calibri"/>
+          <w:b w:val="false"/>
+          <w:b w:val="false"/>
+          <w:bCs w:val="false"/>
+        </w:rPr>
+      </w:pPr>
+      <w:r>
+        <w:rPr>
+          <w:sz w:val="22"/>
+          <w:szCs w:val="22"/>
+        </w:rPr>
+      </w:r>
+    </w:p>
+    <w:p>
+      <w:pPr>
+        <w:pStyle w:val="Normal"/>
+        <w:tabs>
+          <w:tab w:val="left" w:pos="615" w:leader="none"/>
+        </w:tabs>
+        <w:jc w:val="left"/>
+        <w:rPr>
+          <w:sz w:val="22"/>
+          <w:szCs w:val="22"/>
+        </w:rPr>
+      </w:pPr>
+      <w:r>
+        <w:rPr>
+          <w:rFonts w:ascii="Calibri" w:hAnsi="Calibri"/>
+          <w:b w:val="false"/>
+          <w:bCs w:val="false"/>
+          <w:sz w:val="22"/>
+          <w:szCs w:val="22"/>
+        </w:rPr>
+        <w:t>As we develop features in the Firefox Driver, we expose the ability to use them.  For example, until we feel native events are stable on Firefox for Linux, they are disabled by default.  To enable them:</w:t>
+      </w:r>
+    </w:p>
+    <w:p>
+      <w:pPr>
+        <w:pStyle w:val="Normal"/>
+        <w:tabs>
+          <w:tab w:val="left" w:pos="615" w:leader="none"/>
+        </w:tabs>
+        <w:jc w:val="left"/>
+        <w:rPr>
+          <w:rFonts w:ascii="Calibri" w:hAnsi="Calibri"/>
+          <w:b w:val="false"/>
+          <w:b w:val="false"/>
+          <w:bCs w:val="false"/>
+        </w:rPr>
+      </w:pPr>
+      <w:r>
+        <w:rPr>
+          <w:sz w:val="22"/>
+          <w:szCs w:val="22"/>
+        </w:rPr>
+      </w:r>
+    </w:p>
+    <w:p>
+      <w:pPr>
+        <w:pStyle w:val="Normal"/>
+        <w:tabs>
+          <w:tab w:val="left" w:pos="615" w:leader="none"/>
+        </w:tabs>
+        <w:jc w:val="left"/>
+        <w:rPr>
+          <w:sz w:val="22"/>
+          <w:szCs w:val="22"/>
+        </w:rPr>
+      </w:pPr>
+      <w:r>
+        <w:rPr>
+          <w:rFonts w:ascii="Calibri" w:hAnsi="Calibri"/>
+          <w:b w:val="false"/>
+          <w:bCs w:val="false"/>
+          <w:sz w:val="22"/>
+          <w:szCs w:val="22"/>
+        </w:rPr>
+        <w:t>FirefoxProfile profile = new FirefoxProfile();</w:t>
+      </w:r>
+    </w:p>
+    <w:p>
+      <w:pPr>
+        <w:pStyle w:val="Normal"/>
+        <w:tabs>
+          <w:tab w:val="left" w:pos="615" w:leader="none"/>
+        </w:tabs>
+        <w:jc w:val="left"/>
+        <w:rPr>
+          <w:sz w:val="22"/>
+          <w:szCs w:val="22"/>
+        </w:rPr>
+      </w:pPr>
+      <w:r>
+        <w:rPr>
+          <w:rFonts w:ascii="Calibri" w:hAnsi="Calibri"/>
+          <w:b w:val="false"/>
+          <w:bCs w:val="false"/>
+          <w:sz w:val="22"/>
+          <w:szCs w:val="22"/>
+        </w:rPr>
+        <w:t>profile.setEnableNativeEvents(true);</w:t>
+      </w:r>
+    </w:p>
+    <w:p>
+      <w:pPr>
+        <w:pStyle w:val="Normal"/>
+        <w:tabs>
+          <w:tab w:val="left" w:pos="615" w:leader="none"/>
+        </w:tabs>
+        <w:jc w:val="left"/>
+        <w:rPr>
+          <w:sz w:val="22"/>
+          <w:szCs w:val="22"/>
+        </w:rPr>
+      </w:pPr>
+      <w:r>
+        <w:rPr>
+          <w:rFonts w:ascii="Calibri" w:hAnsi="Calibri"/>
+          <w:b w:val="false"/>
+          <w:bCs w:val="false"/>
+          <w:sz w:val="22"/>
+          <w:szCs w:val="22"/>
+        </w:rPr>
+        <w:t>WebDriver driver = new FirefoxDriver(profile);</w:t>
+      </w:r>
+    </w:p>
+    <w:p>
+      <w:pPr>
+        <w:pStyle w:val="Normal"/>
+        <w:tabs>
+          <w:tab w:val="left" w:pos="615" w:leader="none"/>
+        </w:tabs>
+        <w:jc w:val="left"/>
+        <w:rPr>
+          <w:rFonts w:ascii="Calibri" w:hAnsi="Calibri"/>
+          <w:b w:val="false"/>
+          <w:b w:val="false"/>
+          <w:bCs w:val="false"/>
+          <w:u w:val="double"/>
+        </w:rPr>
+      </w:pPr>
+      <w:r>
+        <w:rPr>
+          <w:sz w:val="22"/>
+          <w:szCs w:val="22"/>
+        </w:rPr>
+      </w:r>
+    </w:p>
+    <w:p>
+      <w:pPr>
+        <w:pStyle w:val="Normal"/>
+        <w:tabs>
+          <w:tab w:val="left" w:pos="615" w:leader="none"/>
+        </w:tabs>
+        <w:jc w:val="left"/>
+        <w:rPr>
+          <w:sz w:val="32"/>
+          <w:szCs w:val="32"/>
+          <w:u w:val="none"/>
+        </w:rPr>
+      </w:pPr>
+      <w:r>
+        <w:rPr>
+          <w:rFonts w:ascii="Calibri" w:hAnsi="Calibri"/>
+          <w:b w:val="false"/>
+          <w:bCs w:val="false"/>
+          <w:sz w:val="32"/>
+          <w:szCs w:val="32"/>
+          <w:u w:val="none"/>
+        </w:rPr>
+        <w:t>Internet Explorer Driver</w:t>
+      </w:r>
+    </w:p>
+    <w:p>
+      <w:pPr>
+        <w:pStyle w:val="Normal"/>
+        <w:tabs>
+          <w:tab w:val="left" w:pos="615" w:leader="none"/>
+        </w:tabs>
+        <w:jc w:val="left"/>
+        <w:rPr>
+          <w:sz w:val="22"/>
+          <w:szCs w:val="22"/>
+          <w:u w:val="none"/>
+        </w:rPr>
+      </w:pPr>
+      <w:r>
+        <w:rPr>
+          <w:rFonts w:ascii="Calibri" w:hAnsi="Calibri"/>
+          <w:b w:val="false"/>
+          <w:bCs w:val="false"/>
+          <w:sz w:val="22"/>
+          <w:szCs w:val="22"/>
+          <w:u w:val="none"/>
+        </w:rPr>
+        <w:t>The InternetExplorerDriver is a standalone server which implements WebDriver’s wire protocol.  This driver has been tested with IE 7, 8, 9, 10, and 11 on appropriate combinations of Vista, Windows 7, Windows 8, and Windows 8.1.  As of April 15, 2014, IE 6 is no longer supported.</w:t>
+      </w:r>
+    </w:p>
+    <w:p>
+      <w:pPr>
+        <w:pStyle w:val="Normal"/>
+        <w:tabs>
+          <w:tab w:val="left" w:pos="615" w:leader="none"/>
+        </w:tabs>
+        <w:jc w:val="left"/>
+        <w:rPr>
+          <w:rFonts w:ascii="Calibri" w:hAnsi="Calibri"/>
+          <w:b w:val="false"/>
+          <w:b w:val="false"/>
+          <w:bCs w:val="false"/>
+        </w:rPr>
+      </w:pPr>
+      <w:r>
+        <w:rPr>
+          <w:sz w:val="22"/>
+          <w:szCs w:val="22"/>
+          <w:u w:val="none"/>
+        </w:rPr>
+      </w:r>
+    </w:p>
+    <w:p>
+      <w:pPr>
+        <w:pStyle w:val="Normal"/>
+        <w:tabs>
+          <w:tab w:val="left" w:pos="615" w:leader="none"/>
+        </w:tabs>
+        <w:jc w:val="left"/>
+        <w:rPr>
+          <w:sz w:val="22"/>
+          <w:szCs w:val="22"/>
+          <w:u w:val="none"/>
+        </w:rPr>
+      </w:pPr>
+      <w:r>
+        <w:rPr>
+          <w:rFonts w:ascii="Calibri" w:hAnsi="Calibri"/>
+          <w:b w:val="false"/>
+          <w:bCs w:val="false"/>
+          <w:sz w:val="22"/>
+          <w:szCs w:val="22"/>
+          <w:u w:val="none"/>
+        </w:rPr>
+        <w:t>The driver supports running 32-bit and 64-bit versions of the browser.  The choice of how to determine which “bit-ness” to use in launching the browser depends on which version of the IEDriverServer.exe is launched.  If the 32-bit version of IEDriverServer.exe is launched, the 32-bit version of IE will be launched.  Similarly, if the 64-bit version of IEDriverServer.exe is launched, the 64-bit version of IE will be launched.</w:t>
+      </w:r>
+    </w:p>
+    <w:p>
+      <w:pPr>
+        <w:pStyle w:val="Normal"/>
+        <w:tabs>
+          <w:tab w:val="left" w:pos="615" w:leader="none"/>
+        </w:tabs>
+        <w:jc w:val="left"/>
+        <w:rPr>
+          <w:sz w:val="22"/>
+          <w:szCs w:val="22"/>
+          <w:u w:val="none"/>
+        </w:rPr>
+      </w:pPr>
+      <w:r>
+        <w:rPr>
+          <w:rFonts w:ascii="Calibri" w:hAnsi="Calibri"/>
+          <w:b w:val="false"/>
+          <w:bCs w:val="false"/>
+          <w:sz w:val="22"/>
+          <w:szCs w:val="22"/>
+          <w:u w:val="none"/>
+        </w:rPr>
+        <w:t>Usage</w:t>
+      </w:r>
+    </w:p>
+    <w:p>
+      <w:pPr>
+        <w:pStyle w:val="Normal"/>
+        <w:tabs>
+          <w:tab w:val="left" w:pos="615" w:leader="none"/>
+        </w:tabs>
+        <w:jc w:val="left"/>
+        <w:rPr>
+          <w:sz w:val="22"/>
+          <w:szCs w:val="22"/>
+          <w:u w:val="none"/>
+        </w:rPr>
+      </w:pPr>
+      <w:r>
+        <w:rPr>
+          <w:rFonts w:ascii="Calibri" w:hAnsi="Calibri"/>
+          <w:b w:val="false"/>
+          <w:bCs w:val="false"/>
+          <w:sz w:val="22"/>
+          <w:szCs w:val="22"/>
+          <w:u w:val="none"/>
+        </w:rPr>
+        <w:t>WebDriver driver = new InternetExplorerDriver();</w:t>
+      </w:r>
+    </w:p>
+    <w:p>
+      <w:pPr>
+        <w:pStyle w:val="Normal"/>
+        <w:tabs>
+          <w:tab w:val="left" w:pos="615" w:leader="none"/>
+        </w:tabs>
+        <w:jc w:val="left"/>
+        <w:rPr>
+          <w:rFonts w:ascii="Calibri" w:hAnsi="Calibri"/>
+          <w:b w:val="false"/>
+          <w:b w:val="false"/>
+          <w:bCs w:val="false"/>
+        </w:rPr>
+      </w:pPr>
+      <w:r>
+        <w:rPr>
+          <w:sz w:val="22"/>
+          <w:szCs w:val="22"/>
+          <w:u w:val="none"/>
+        </w:rPr>
+      </w:r>
+    </w:p>
+    <w:p>
+      <w:pPr>
+        <w:pStyle w:val="Normal"/>
+        <w:tabs>
+          <w:tab w:val="left" w:pos="615" w:leader="none"/>
+        </w:tabs>
+        <w:jc w:val="left"/>
+        <w:rPr>
+          <w:sz w:val="22"/>
+          <w:szCs w:val="22"/>
+          <w:u w:val="none"/>
+        </w:rPr>
+      </w:pPr>
+      <w:r>
+        <w:rPr>
+          <w:rFonts w:ascii="Calibri" w:hAnsi="Calibri"/>
+          <w:b w:val="false"/>
+          <w:bCs w:val="false"/>
+          <w:sz w:val="22"/>
+          <w:szCs w:val="22"/>
+          <w:u w:val="none"/>
+        </w:rPr>
+        <w:t>Pros</w:t>
+      </w:r>
+    </w:p>
+    <w:p>
+      <w:pPr>
+        <w:pStyle w:val="Normal"/>
+        <w:tabs>
+          <w:tab w:val="left" w:pos="615" w:leader="none"/>
+        </w:tabs>
+        <w:jc w:val="left"/>
+        <w:rPr>
+          <w:sz w:val="22"/>
+          <w:szCs w:val="22"/>
+          <w:u w:val="none"/>
+        </w:rPr>
+      </w:pPr>
+      <w:r>
+        <w:rPr>
+          <w:rFonts w:ascii="Calibri" w:hAnsi="Calibri"/>
+          <w:b w:val="false"/>
+          <w:bCs w:val="false"/>
+          <w:sz w:val="22"/>
+          <w:szCs w:val="22"/>
+          <w:u w:val="none"/>
+        </w:rPr>
+        <w:t>- Runs in a real browser and supports JavaScript</w:t>
+      </w:r>
+    </w:p>
+    <w:p>
+      <w:pPr>
+        <w:pStyle w:val="Normal"/>
+        <w:tabs>
+          <w:tab w:val="left" w:pos="615" w:leader="none"/>
+        </w:tabs>
+        <w:jc w:val="left"/>
+        <w:rPr>
+          <w:rFonts w:ascii="Calibri" w:hAnsi="Calibri"/>
+          <w:b w:val="false"/>
+          <w:b w:val="false"/>
+          <w:bCs w:val="false"/>
+        </w:rPr>
+      </w:pPr>
+      <w:r>
+        <w:rPr>
+          <w:sz w:val="22"/>
+          <w:szCs w:val="22"/>
+          <w:u w:val="none"/>
+        </w:rPr>
+      </w:r>
+    </w:p>
+    <w:p>
+      <w:pPr>
+        <w:pStyle w:val="Normal"/>
+        <w:tabs>
+          <w:tab w:val="left" w:pos="615" w:leader="none"/>
+        </w:tabs>
+        <w:jc w:val="left"/>
+        <w:rPr>
+          <w:sz w:val="22"/>
+          <w:szCs w:val="22"/>
+          <w:u w:val="none"/>
+        </w:rPr>
+      </w:pPr>
+      <w:r>
+        <w:rPr>
+          <w:rFonts w:ascii="Calibri" w:hAnsi="Calibri"/>
+          <w:b w:val="false"/>
+          <w:bCs w:val="false"/>
+          <w:sz w:val="22"/>
+          <w:szCs w:val="22"/>
+          <w:u w:val="none"/>
+        </w:rPr>
+        <w:t>Cons</w:t>
+      </w:r>
+    </w:p>
+    <w:p>
+      <w:pPr>
+        <w:pStyle w:val="Normal"/>
+        <w:tabs>
+          <w:tab w:val="left" w:pos="615" w:leader="none"/>
+        </w:tabs>
+        <w:jc w:val="left"/>
+        <w:rPr>
+          <w:sz w:val="22"/>
+          <w:szCs w:val="22"/>
+          <w:u w:val="none"/>
+        </w:rPr>
+      </w:pPr>
+      <w:r>
+        <w:rPr>
+          <w:rFonts w:ascii="Calibri" w:hAnsi="Calibri"/>
+          <w:b w:val="false"/>
+          <w:bCs w:val="false"/>
+          <w:sz w:val="22"/>
+          <w:szCs w:val="22"/>
+          <w:u w:val="none"/>
+        </w:rPr>
+        <w:t>- Obviously the InternetExplorerDriver will only work on Windows!</w:t>
+      </w:r>
+    </w:p>
+    <w:p>
+      <w:pPr>
+        <w:pStyle w:val="Normal"/>
+        <w:tabs>
+          <w:tab w:val="left" w:pos="615" w:leader="none"/>
+        </w:tabs>
+        <w:jc w:val="left"/>
+        <w:rPr>
+          <w:sz w:val="22"/>
+          <w:szCs w:val="22"/>
+          <w:u w:val="none"/>
+        </w:rPr>
+      </w:pPr>
+      <w:r>
+        <w:rPr>
+          <w:rFonts w:ascii="Calibri" w:hAnsi="Calibri"/>
+          <w:b w:val="false"/>
+          <w:bCs w:val="false"/>
+          <w:sz w:val="22"/>
+          <w:szCs w:val="22"/>
+          <w:u w:val="none"/>
+        </w:rPr>
+        <w:t>- Comparatively slow (though still pretty snappy!)</w:t>
+      </w:r>
+    </w:p>
+    <w:p>
+      <w:pPr>
+        <w:pStyle w:val="Normal"/>
+        <w:tabs>
+          <w:tab w:val="left" w:pos="615" w:leader="none"/>
+        </w:tabs>
+        <w:jc w:val="left"/>
+        <w:rPr>
+          <w:rFonts w:ascii="Calibri" w:hAnsi="Calibri"/>
+          <w:b w:val="false"/>
+          <w:b w:val="false"/>
+          <w:bCs w:val="false"/>
+        </w:rPr>
+      </w:pPr>
+      <w:r>
+        <w:rPr>
+          <w:sz w:val="22"/>
+          <w:szCs w:val="22"/>
+          <w:u w:val="none"/>
+        </w:rPr>
+      </w:r>
+    </w:p>
+    <w:p>
+      <w:pPr>
+        <w:pStyle w:val="Normal"/>
+        <w:tabs>
+          <w:tab w:val="left" w:pos="615" w:leader="none"/>
+        </w:tabs>
+        <w:jc w:val="left"/>
+        <w:rPr>
+          <w:sz w:val="32"/>
+          <w:szCs w:val="32"/>
+          <w:u w:val="none"/>
+        </w:rPr>
+      </w:pPr>
+      <w:r>
+        <w:rPr>
+          <w:rFonts w:ascii="Calibri" w:hAnsi="Calibri"/>
+          <w:b w:val="false"/>
+          <w:bCs w:val="false"/>
+          <w:sz w:val="32"/>
+          <w:szCs w:val="32"/>
+          <w:u w:val="none"/>
+        </w:rPr>
+        <w:t>C</w:t>
+      </w:r>
+      <w:r>
+        <w:rPr>
+          <w:rFonts w:ascii="Calibri" w:hAnsi="Calibri"/>
+          <w:b w:val="false"/>
+          <w:bCs w:val="false"/>
+          <w:sz w:val="32"/>
+          <w:szCs w:val="32"/>
+          <w:u w:val="none"/>
+        </w:rPr>
+        <w:t>hromeDriver</w:t>
+      </w:r>
+    </w:p>
+    <w:p>
+      <w:pPr>
+        <w:pStyle w:val="Normal"/>
+        <w:tabs>
+          <w:tab w:val="left" w:pos="615" w:leader="none"/>
+        </w:tabs>
+        <w:jc w:val="left"/>
+        <w:rPr>
+          <w:sz w:val="22"/>
+          <w:szCs w:val="22"/>
+          <w:u w:val="none"/>
+        </w:rPr>
+      </w:pPr>
+      <w:r>
+        <w:rPr>
+          <w:rFonts w:ascii="Calibri" w:hAnsi="Calibri"/>
+          <w:b w:val="false"/>
+          <w:bCs w:val="false"/>
+          <w:sz w:val="22"/>
+          <w:szCs w:val="22"/>
+          <w:u w:val="none"/>
+        </w:rPr>
+        <w:t>ChromeDriver is maintained / supported by the Chromium project itself.  WebDriver works with Chrome through the chromedriver binary (found on the chromium project’s download page).  You need to have both chromedriver and a version of chrome browser installed.  chromedriver needs to be placed somewhere on your system’s path in order for WebDriver to automatically discover it.  The Chrome browser itself is discovered by chromedriver in the default installation path.  These both can be overridden by environment variables.</w:t>
+      </w:r>
+    </w:p>
+    <w:p>
+      <w:pPr>
+        <w:pStyle w:val="Normal"/>
+        <w:tabs>
+          <w:tab w:val="left" w:pos="615" w:leader="none"/>
+        </w:tabs>
+        <w:jc w:val="left"/>
+        <w:rPr>
+          <w:rFonts w:ascii="Calibri" w:hAnsi="Calibri"/>
+          <w:b w:val="false"/>
+          <w:b w:val="false"/>
+          <w:bCs w:val="false"/>
+        </w:rPr>
+      </w:pPr>
+      <w:r>
+        <w:rPr>
+          <w:sz w:val="22"/>
+          <w:szCs w:val="22"/>
+          <w:u w:val="none"/>
+        </w:rPr>
+      </w:r>
+    </w:p>
+    <w:p>
+      <w:pPr>
+        <w:pStyle w:val="Normal"/>
+        <w:tabs>
+          <w:tab w:val="left" w:pos="615" w:leader="none"/>
+        </w:tabs>
+        <w:jc w:val="left"/>
+        <w:rPr>
+          <w:sz w:val="22"/>
+          <w:szCs w:val="22"/>
+          <w:u w:val="none"/>
+        </w:rPr>
+      </w:pPr>
+      <w:r>
+        <w:rPr>
+          <w:rFonts w:ascii="Calibri" w:hAnsi="Calibri"/>
+          <w:b w:val="false"/>
+          <w:bCs w:val="false"/>
+          <w:sz w:val="22"/>
+          <w:szCs w:val="22"/>
+          <w:u w:val="none"/>
+        </w:rPr>
+        <w:t>Usage</w:t>
+      </w:r>
+    </w:p>
+    <w:p>
+      <w:pPr>
+        <w:pStyle w:val="Normal"/>
+        <w:tabs>
+          <w:tab w:val="left" w:pos="615" w:leader="none"/>
+        </w:tabs>
+        <w:jc w:val="left"/>
+        <w:rPr>
+          <w:sz w:val="22"/>
+          <w:szCs w:val="22"/>
+          <w:u w:val="none"/>
+        </w:rPr>
+      </w:pPr>
+      <w:r>
+        <w:rPr>
+          <w:rFonts w:ascii="Calibri" w:hAnsi="Calibri"/>
+          <w:b w:val="false"/>
+          <w:bCs w:val="false"/>
+          <w:sz w:val="22"/>
+          <w:szCs w:val="22"/>
+          <w:u w:val="none"/>
+        </w:rPr>
+        <w:t>WebDriver driver = new Chromedriver();</w:t>
+      </w:r>
+    </w:p>
+    <w:p>
+      <w:pPr>
+        <w:pStyle w:val="Normal"/>
+        <w:tabs>
+          <w:tab w:val="left" w:pos="615" w:leader="none"/>
+        </w:tabs>
+        <w:jc w:val="left"/>
+        <w:rPr>
+          <w:rFonts w:ascii="Calibri" w:hAnsi="Calibri"/>
+          <w:b w:val="false"/>
+          <w:b w:val="false"/>
+          <w:bCs w:val="false"/>
+        </w:rPr>
+      </w:pPr>
+      <w:r>
+        <w:rPr>
+          <w:sz w:val="22"/>
+          <w:szCs w:val="22"/>
+          <w:u w:val="none"/>
+        </w:rPr>
+      </w:r>
+    </w:p>
+    <w:p>
+      <w:pPr>
+        <w:pStyle w:val="Normal"/>
+        <w:tabs>
+          <w:tab w:val="left" w:pos="615" w:leader="none"/>
+        </w:tabs>
+        <w:jc w:val="left"/>
+        <w:rPr>
+          <w:sz w:val="22"/>
+          <w:szCs w:val="22"/>
+          <w:u w:val="none"/>
+        </w:rPr>
+      </w:pPr>
+      <w:r>
+        <w:rPr>
+          <w:rFonts w:ascii="Calibri" w:hAnsi="Calibri"/>
+          <w:b w:val="false"/>
+          <w:bCs w:val="false"/>
+          <w:sz w:val="22"/>
+          <w:szCs w:val="22"/>
+          <w:u w:val="none"/>
+        </w:rPr>
+        <w:t>Pros</w:t>
+      </w:r>
+    </w:p>
+    <w:p>
+      <w:pPr>
+        <w:pStyle w:val="Normal"/>
+        <w:tabs>
+          <w:tab w:val="left" w:pos="615" w:leader="none"/>
+        </w:tabs>
+        <w:jc w:val="left"/>
+        <w:rPr>
+          <w:sz w:val="22"/>
+          <w:szCs w:val="22"/>
+          <w:u w:val="none"/>
+        </w:rPr>
+      </w:pPr>
+      <w:r>
+        <w:rPr>
+          <w:rFonts w:ascii="Calibri" w:hAnsi="Calibri"/>
+          <w:b w:val="false"/>
+          <w:bCs w:val="false"/>
+          <w:sz w:val="22"/>
+          <w:szCs w:val="22"/>
+          <w:u w:val="none"/>
+        </w:rPr>
+        <w:t>- Runs in a real browser and supports JavaScript</w:t>
+      </w:r>
+    </w:p>
+    <w:p>
+      <w:pPr>
+        <w:pStyle w:val="Normal"/>
+        <w:tabs>
+          <w:tab w:val="left" w:pos="615" w:leader="none"/>
+        </w:tabs>
+        <w:jc w:val="left"/>
+        <w:rPr>
+          <w:sz w:val="22"/>
+          <w:szCs w:val="22"/>
+          <w:u w:val="none"/>
+        </w:rPr>
+      </w:pPr>
+      <w:r>
+        <w:rPr>
+          <w:rFonts w:ascii="Calibri" w:hAnsi="Calibri"/>
+          <w:b w:val="false"/>
+          <w:bCs w:val="false"/>
+          <w:sz w:val="22"/>
+          <w:szCs w:val="22"/>
+          <w:u w:val="none"/>
+        </w:rPr>
+        <w:t>- Because Chrome is a Webkit-based browser, the ChromeDriver may allow you to verify that your site works in Safari.  Note that since Chrome uses its own V8 JavaScript engine rather than Safari’s Nitro engine, JavaScript execution may differ.</w:t>
+      </w:r>
+    </w:p>
+    <w:p>
+      <w:pPr>
+        <w:pStyle w:val="Normal"/>
+        <w:tabs>
+          <w:tab w:val="left" w:pos="615" w:leader="none"/>
+        </w:tabs>
+        <w:jc w:val="left"/>
+        <w:rPr>
+          <w:rFonts w:ascii="Calibri" w:hAnsi="Calibri"/>
+          <w:b w:val="false"/>
+          <w:b w:val="false"/>
+          <w:bCs w:val="false"/>
+        </w:rPr>
+      </w:pPr>
+      <w:r>
+        <w:rPr>
+          <w:sz w:val="22"/>
+          <w:szCs w:val="22"/>
+          <w:u w:val="none"/>
+        </w:rPr>
+      </w:r>
+    </w:p>
+    <w:p>
+      <w:pPr>
+        <w:pStyle w:val="Normal"/>
+        <w:tabs>
+          <w:tab w:val="left" w:pos="615" w:leader="none"/>
+        </w:tabs>
+        <w:jc w:val="left"/>
+        <w:rPr>
+          <w:sz w:val="22"/>
+          <w:szCs w:val="22"/>
+          <w:u w:val="none"/>
+        </w:rPr>
+      </w:pPr>
+      <w:r>
+        <w:rPr>
+          <w:rFonts w:ascii="Calibri" w:hAnsi="Calibri"/>
+          <w:b w:val="false"/>
+          <w:bCs w:val="false"/>
+          <w:sz w:val="22"/>
+          <w:szCs w:val="22"/>
+          <w:u w:val="none"/>
+        </w:rPr>
+        <w:t>Cons</w:t>
+      </w:r>
+    </w:p>
+    <w:p>
+      <w:pPr>
+        <w:pStyle w:val="Normal"/>
+        <w:tabs>
+          <w:tab w:val="left" w:pos="615" w:leader="none"/>
+        </w:tabs>
+        <w:jc w:val="left"/>
+        <w:rPr>
+          <w:sz w:val="22"/>
+          <w:szCs w:val="22"/>
+          <w:u w:val="none"/>
+        </w:rPr>
+      </w:pPr>
+      <w:r>
+        <w:rPr>
+          <w:rFonts w:ascii="Calibri" w:hAnsi="Calibri"/>
+          <w:b w:val="false"/>
+          <w:bCs w:val="false"/>
+          <w:sz w:val="22"/>
+          <w:szCs w:val="22"/>
+          <w:u w:val="none"/>
+        </w:rPr>
+        <w:t>- Slower than the HtmlUnit Driver</w:t>
+      </w:r>
+    </w:p>
+    <w:p>
+      <w:pPr>
+        <w:pStyle w:val="Normal"/>
+        <w:tabs>
+          <w:tab w:val="left" w:pos="615" w:leader="none"/>
+        </w:tabs>
+        <w:jc w:val="left"/>
+        <w:rPr>
+          <w:rFonts w:ascii="Calibri" w:hAnsi="Calibri"/>
+          <w:b w:val="false"/>
+          <w:b w:val="false"/>
+          <w:bCs w:val="false"/>
+        </w:rPr>
+      </w:pPr>
+      <w:r>
+        <w:rPr>
+          <w:sz w:val="22"/>
+          <w:szCs w:val="22"/>
+          <w:u w:val="none"/>
+        </w:rPr>
+      </w:r>
+    </w:p>
+    <w:p>
+      <w:pPr>
+        <w:pStyle w:val="Normal"/>
+        <w:tabs>
+          <w:tab w:val="left" w:pos="615" w:leader="none"/>
+        </w:tabs>
+        <w:jc w:val="left"/>
+        <w:rPr>
+          <w:sz w:val="32"/>
+          <w:szCs w:val="32"/>
+          <w:u w:val="none"/>
+        </w:rPr>
+      </w:pPr>
+      <w:r>
+        <w:rPr>
+          <w:rFonts w:ascii="Calibri" w:hAnsi="Calibri"/>
+          <w:b w:val="false"/>
+          <w:bCs w:val="false"/>
+          <w:sz w:val="32"/>
+          <w:szCs w:val="32"/>
+          <w:u w:val="none"/>
+        </w:rPr>
+        <w:t>Explicit and Implicit Waits</w:t>
+      </w:r>
+    </w:p>
+    <w:p>
+      <w:pPr>
+        <w:pStyle w:val="Normal"/>
+        <w:tabs>
+          <w:tab w:val="left" w:pos="615" w:leader="none"/>
+        </w:tabs>
+        <w:jc w:val="left"/>
+        <w:rPr>
+          <w:sz w:val="22"/>
+          <w:szCs w:val="22"/>
+          <w:u w:val="none"/>
+        </w:rPr>
+      </w:pPr>
+      <w:r>
+        <w:rPr>
+          <w:rFonts w:ascii="Calibri" w:hAnsi="Calibri"/>
+          <w:b w:val="false"/>
+          <w:bCs w:val="false"/>
+          <w:sz w:val="22"/>
+          <w:szCs w:val="22"/>
+          <w:u w:val="none"/>
+        </w:rPr>
+        <w:t>Waiting is having the automated task execution elapse a certain amount of time before continuing with the next step.  You should choose to use Explicit Waits or Implicit Waits.</w:t>
+      </w:r>
+    </w:p>
+    <w:p>
+      <w:pPr>
+        <w:pStyle w:val="Normal"/>
+        <w:tabs>
+          <w:tab w:val="left" w:pos="615" w:leader="none"/>
+        </w:tabs>
+        <w:jc w:val="left"/>
+        <w:rPr>
+          <w:rFonts w:ascii="Calibri" w:hAnsi="Calibri"/>
+          <w:b w:val="false"/>
+          <w:b w:val="false"/>
+          <w:bCs w:val="false"/>
+        </w:rPr>
+      </w:pPr>
+      <w:r>
+        <w:rPr>
+          <w:sz w:val="22"/>
+          <w:szCs w:val="22"/>
+          <w:u w:val="none"/>
+        </w:rPr>
+      </w:r>
+    </w:p>
+    <w:p>
+      <w:pPr>
+        <w:pStyle w:val="Normal"/>
+        <w:tabs>
+          <w:tab w:val="left" w:pos="615" w:leader="none"/>
+        </w:tabs>
+        <w:jc w:val="left"/>
+        <w:rPr>
+          <w:sz w:val="22"/>
+          <w:szCs w:val="22"/>
+          <w:u w:val="none"/>
+        </w:rPr>
+      </w:pPr>
+      <w:r>
+        <w:rPr>
+          <w:rFonts w:ascii="Calibri" w:hAnsi="Calibri"/>
+          <w:b w:val="false"/>
+          <w:bCs w:val="false"/>
+          <w:sz w:val="22"/>
+          <w:szCs w:val="22"/>
+          <w:u w:val="none"/>
+        </w:rPr>
+        <w:t>WARNING: Do not mix implicit and explicit waits.  Doing so can cause unpredictable wait times.  For example setting an implicit wait of 10 seconds and an explicit wait of 15 seconds, could cause a timeout to occur after 20 seconds.</w:t>
+      </w:r>
+    </w:p>
+    <w:p>
+      <w:pPr>
+        <w:pStyle w:val="Normal"/>
+        <w:tabs>
+          <w:tab w:val="left" w:pos="615" w:leader="none"/>
+        </w:tabs>
+        <w:jc w:val="left"/>
+        <w:rPr>
+          <w:rFonts w:ascii="Calibri" w:hAnsi="Calibri"/>
+          <w:b w:val="false"/>
+          <w:b w:val="false"/>
+          <w:bCs w:val="false"/>
+        </w:rPr>
+      </w:pPr>
+      <w:r>
+        <w:rPr>
+          <w:sz w:val="22"/>
+          <w:szCs w:val="22"/>
+          <w:u w:val="none"/>
+        </w:rPr>
+      </w:r>
+    </w:p>
+    <w:p>
+      <w:pPr>
+        <w:pStyle w:val="Normal"/>
+        <w:tabs>
+          <w:tab w:val="left" w:pos="615" w:leader="none"/>
+        </w:tabs>
+        <w:jc w:val="left"/>
+        <w:rPr>
+          <w:sz w:val="32"/>
+          <w:szCs w:val="32"/>
+          <w:u w:val="none"/>
+        </w:rPr>
+      </w:pPr>
+      <w:r>
+        <w:rPr>
+          <w:rFonts w:ascii="Calibri" w:hAnsi="Calibri"/>
+          <w:b w:val="false"/>
+          <w:bCs w:val="false"/>
+          <w:sz w:val="32"/>
+          <w:szCs w:val="32"/>
+          <w:u w:val="none"/>
+        </w:rPr>
+        <w:t>Explicit Waits</w:t>
+      </w:r>
+    </w:p>
+    <w:p>
+      <w:pPr>
+        <w:pStyle w:val="Normal"/>
+        <w:tabs>
+          <w:tab w:val="left" w:pos="615" w:leader="none"/>
+        </w:tabs>
+        <w:jc w:val="left"/>
+        <w:rPr>
+          <w:sz w:val="22"/>
+          <w:szCs w:val="22"/>
+          <w:u w:val="none"/>
+        </w:rPr>
+      </w:pPr>
+      <w:r>
+        <w:rPr>
+          <w:rFonts w:ascii="Calibri" w:hAnsi="Calibri"/>
+          <w:b w:val="false"/>
+          <w:bCs w:val="false"/>
+          <w:sz w:val="22"/>
+          <w:szCs w:val="22"/>
+          <w:u w:val="none"/>
+        </w:rPr>
+        <w:t>An explicit wait is code you define to wait for a certain condition to occur before proceeding further in the code.  The worst case of this is Thread.sleep(), which sets the condition to an exact time period to wait.  There are some convenience methods provided that help you write code that will wait only as long as required.  WebDriverWait in combination with ExpectedCondition is one way this can be accomplished.</w:t>
+      </w:r>
+    </w:p>
+    <w:p>
+      <w:pPr>
+        <w:pStyle w:val="Normal"/>
+        <w:tabs>
+          <w:tab w:val="left" w:pos="615" w:leader="none"/>
+        </w:tabs>
+        <w:jc w:val="left"/>
+        <w:rPr>
+          <w:rFonts w:ascii="Calibri" w:hAnsi="Calibri"/>
+          <w:b w:val="false"/>
+          <w:b w:val="false"/>
+          <w:bCs w:val="false"/>
+        </w:rPr>
+      </w:pPr>
+      <w:r>
+        <w:rPr>
+          <w:sz w:val="22"/>
+          <w:szCs w:val="22"/>
+          <w:u w:val="none"/>
+        </w:rPr>
+      </w:r>
+    </w:p>
+    <w:p>
+      <w:pPr>
+        <w:pStyle w:val="Normal"/>
+        <w:tabs>
+          <w:tab w:val="left" w:pos="615" w:leader="none"/>
+        </w:tabs>
+        <w:jc w:val="left"/>
+        <w:rPr>
+          <w:sz w:val="22"/>
+          <w:szCs w:val="22"/>
+          <w:u w:val="none"/>
+        </w:rPr>
+      </w:pPr>
+      <w:r>
+        <w:rPr>
+          <w:rFonts w:ascii="Calibri" w:hAnsi="Calibri"/>
+          <w:b w:val="false"/>
+          <w:bCs w:val="false"/>
+          <w:sz w:val="22"/>
+          <w:szCs w:val="22"/>
+          <w:u w:val="none"/>
+        </w:rPr>
+        <w:t>WebDriver driver = new FirefoxDriver();</w:t>
+      </w:r>
+    </w:p>
+    <w:p>
+      <w:pPr>
+        <w:pStyle w:val="Normal"/>
+        <w:tabs>
+          <w:tab w:val="left" w:pos="615" w:leader="none"/>
+        </w:tabs>
+        <w:jc w:val="left"/>
+        <w:rPr>
+          <w:sz w:val="22"/>
+          <w:szCs w:val="22"/>
+          <w:u w:val="none"/>
+        </w:rPr>
+      </w:pPr>
+      <w:r>
+        <w:rPr>
+          <w:rFonts w:ascii="Calibri" w:hAnsi="Calibri"/>
+          <w:b w:val="false"/>
+          <w:bCs w:val="false"/>
+          <w:sz w:val="22"/>
+          <w:szCs w:val="22"/>
+          <w:u w:val="none"/>
+        </w:rPr>
+        <w:t>driver.get(“</w:t>
+      </w:r>
+      <w:hyperlink r:id="rId10">
+        <w:r>
+          <w:rPr>
+            <w:rStyle w:val="InternetLink"/>
+            <w:rFonts w:ascii="Calibri" w:hAnsi="Calibri"/>
+            <w:b w:val="false"/>
+            <w:bCs w:val="false"/>
+            <w:sz w:val="22"/>
+            <w:szCs w:val="22"/>
+            <w:u w:val="none"/>
+          </w:rPr>
+          <w:t>http://somedomain/url_that_delays_loading</w:t>
+        </w:r>
+      </w:hyperlink>
+      <w:hyperlink r:id="rId11">
+        <w:r>
+          <w:rPr>
+            <w:rFonts w:ascii="Calibri" w:hAnsi="Calibri"/>
+            <w:b w:val="false"/>
+            <w:bCs w:val="false"/>
+            <w:sz w:val="22"/>
+            <w:szCs w:val="22"/>
+            <w:u w:val="none"/>
+          </w:rPr>
+          <w:t>”);</w:t>
+        </w:r>
+      </w:hyperlink>
+    </w:p>
+    <w:p>
+      <w:pPr>
+        <w:pStyle w:val="Normal"/>
+        <w:tabs>
+          <w:tab w:val="left" w:pos="615" w:leader="none"/>
+        </w:tabs>
+        <w:jc w:val="left"/>
+        <w:rPr>
+          <w:sz w:val="22"/>
+          <w:szCs w:val="22"/>
+          <w:u w:val="none"/>
+        </w:rPr>
+      </w:pPr>
+      <w:r>
+        <w:rPr>
+          <w:rFonts w:ascii="Calibri" w:hAnsi="Calibri"/>
+          <w:b w:val="false"/>
+          <w:bCs w:val="false"/>
+          <w:sz w:val="22"/>
+          <w:szCs w:val="22"/>
+          <w:u w:val="none"/>
+        </w:rPr>
+        <w:t>WebElement myDynamicElement = (new WebDriverWait(driver, 10))</w:t>
+      </w:r>
+    </w:p>
+    <w:p>
+      <w:pPr>
+        <w:pStyle w:val="Normal"/>
+        <w:tabs>
+          <w:tab w:val="left" w:pos="615" w:leader="none"/>
+        </w:tabs>
+        <w:jc w:val="left"/>
+        <w:rPr>
+          <w:sz w:val="22"/>
+          <w:szCs w:val="22"/>
+          <w:u w:val="none"/>
+        </w:rPr>
+      </w:pPr>
+      <w:r>
+        <w:rPr>
+          <w:rFonts w:ascii="Calibri" w:hAnsi="Calibri"/>
+          <w:b w:val="false"/>
+          <w:bCs w:val="false"/>
+          <w:sz w:val="22"/>
+          <w:szCs w:val="22"/>
+          <w:u w:val="none"/>
+        </w:rPr>
+        <w:tab/>
+        <w:t>.until(ExpectedConditions.presenceOfElementLocated(By.id(“myDynamicElement”)));</w:t>
+      </w:r>
+    </w:p>
+    <w:p>
+      <w:pPr>
+        <w:pStyle w:val="Normal"/>
+        <w:tabs>
+          <w:tab w:val="left" w:pos="615" w:leader="none"/>
+        </w:tabs>
+        <w:jc w:val="left"/>
+        <w:rPr>
+          <w:rFonts w:ascii="Calibri" w:hAnsi="Calibri"/>
+          <w:b w:val="false"/>
+          <w:b w:val="false"/>
+          <w:bCs w:val="false"/>
+        </w:rPr>
+      </w:pPr>
+      <w:r>
+        <w:rPr>
+          <w:sz w:val="22"/>
+          <w:szCs w:val="22"/>
+          <w:u w:val="none"/>
+        </w:rPr>
+      </w:r>
+    </w:p>
+    <w:p>
+      <w:pPr>
+        <w:pStyle w:val="Normal"/>
+        <w:tabs>
+          <w:tab w:val="left" w:pos="615" w:leader="none"/>
+        </w:tabs>
+        <w:jc w:val="left"/>
+        <w:rPr>
+          <w:sz w:val="22"/>
+          <w:szCs w:val="22"/>
+          <w:u w:val="none"/>
+        </w:rPr>
+      </w:pPr>
+      <w:r>
+        <w:rPr>
+          <w:rFonts w:ascii="Calibri" w:hAnsi="Calibri"/>
+          <w:b w:val="false"/>
+          <w:bCs w:val="false"/>
+          <w:sz w:val="22"/>
+          <w:szCs w:val="22"/>
+          <w:u w:val="none"/>
+        </w:rPr>
+        <w:t>This waits up to 10 seconds before throwing a TimeoutException or if it finds the element will return it in 0-10 seconds.  WebDriverWait by default calls the ExpectedCondition every 500 milliseconds until it returns successfully.  A successful return value for the ExpectedCondition function type is a Boolean value of true, or a non-null object.</w:t>
+      </w:r>
+    </w:p>
+    <w:p>
+      <w:pPr>
+        <w:pStyle w:val="Normal"/>
+        <w:tabs>
+          <w:tab w:val="left" w:pos="615" w:leader="none"/>
+        </w:tabs>
+        <w:jc w:val="left"/>
+        <w:rPr>
+          <w:rFonts w:ascii="Calibri" w:hAnsi="Calibri"/>
+          <w:b w:val="false"/>
+          <w:b w:val="false"/>
+          <w:bCs w:val="false"/>
+        </w:rPr>
+      </w:pPr>
+      <w:r>
+        <w:rPr>
+          <w:sz w:val="22"/>
+          <w:szCs w:val="22"/>
+          <w:u w:val="none"/>
+        </w:rPr>
+      </w:r>
+    </w:p>
+    <w:p>
+      <w:pPr>
+        <w:pStyle w:val="Normal"/>
+        <w:tabs>
+          <w:tab w:val="left" w:pos="615" w:leader="none"/>
+        </w:tabs>
+        <w:jc w:val="left"/>
+        <w:rPr>
+          <w:sz w:val="22"/>
+          <w:szCs w:val="22"/>
+          <w:u w:val="none"/>
+        </w:rPr>
+      </w:pPr>
+      <w:r>
+        <w:rPr>
+          <w:rFonts w:ascii="Calibri" w:hAnsi="Calibri"/>
+          <w:b w:val="false"/>
+          <w:bCs w:val="false"/>
+          <w:sz w:val="22"/>
+          <w:szCs w:val="22"/>
+          <w:u w:val="none"/>
+        </w:rPr>
+        <w:t>This example is also functionally equivalent to the first Implicit Waits example.</w:t>
+      </w:r>
+    </w:p>
+    <w:p>
+      <w:pPr>
+        <w:pStyle w:val="Normal"/>
+        <w:tabs>
+          <w:tab w:val="left" w:pos="615" w:leader="none"/>
+        </w:tabs>
+        <w:jc w:val="left"/>
+        <w:rPr>
+          <w:rFonts w:ascii="Calibri" w:hAnsi="Calibri"/>
+          <w:b w:val="false"/>
+          <w:b w:val="false"/>
+          <w:bCs w:val="false"/>
+        </w:rPr>
+      </w:pPr>
+      <w:r>
+        <w:rPr>
+          <w:sz w:val="22"/>
+          <w:szCs w:val="22"/>
+          <w:u w:val="none"/>
+        </w:rPr>
+      </w:r>
+    </w:p>
+    <w:p>
+      <w:pPr>
+        <w:pStyle w:val="Normal"/>
+        <w:tabs>
+          <w:tab w:val="left" w:pos="615" w:leader="none"/>
+        </w:tabs>
+        <w:jc w:val="left"/>
+        <w:rPr>
+          <w:sz w:val="32"/>
+          <w:szCs w:val="32"/>
+          <w:u w:val="none"/>
+        </w:rPr>
+      </w:pPr>
+      <w:r>
+        <w:rPr>
+          <w:rFonts w:ascii="Calibri" w:hAnsi="Calibri"/>
+          <w:b w:val="false"/>
+          <w:bCs w:val="false"/>
+          <w:sz w:val="32"/>
+          <w:szCs w:val="32"/>
+          <w:u w:val="none"/>
+        </w:rPr>
+        <w:t>Expected Conditions</w:t>
+      </w:r>
+    </w:p>
+    <w:p>
+      <w:pPr>
+        <w:pStyle w:val="Normal"/>
+        <w:tabs>
+          <w:tab w:val="left" w:pos="615" w:leader="none"/>
+        </w:tabs>
+        <w:jc w:val="left"/>
+        <w:rPr>
+          <w:sz w:val="22"/>
+          <w:szCs w:val="22"/>
+          <w:u w:val="none"/>
+        </w:rPr>
+      </w:pPr>
+      <w:r>
+        <w:rPr>
+          <w:rFonts w:ascii="Calibri" w:hAnsi="Calibri"/>
+          <w:b w:val="false"/>
+          <w:bCs w:val="false"/>
+          <w:sz w:val="22"/>
+          <w:szCs w:val="22"/>
+          <w:u w:val="none"/>
+        </w:rPr>
+        <w:t>There are some common conditions that are frequently encountered when automating web browsers.  Listed below are a few examples for the usage of such conditions.  The Java bindings include convenience methods so you don’t have to code an ExpectedCondition class yourself or create your own utility package for them.</w:t>
+      </w:r>
+    </w:p>
+    <w:p>
+      <w:pPr>
+        <w:pStyle w:val="Normal"/>
+        <w:tabs>
+          <w:tab w:val="left" w:pos="615" w:leader="none"/>
+        </w:tabs>
+        <w:jc w:val="left"/>
+        <w:rPr>
+          <w:rFonts w:ascii="Calibri" w:hAnsi="Calibri"/>
+          <w:b w:val="false"/>
+          <w:b w:val="false"/>
+          <w:bCs w:val="false"/>
+        </w:rPr>
+      </w:pPr>
+      <w:r>
+        <w:rPr>
+          <w:sz w:val="22"/>
+          <w:szCs w:val="22"/>
+          <w:u w:val="none"/>
+        </w:rPr>
+      </w:r>
+    </w:p>
+    <w:p>
+      <w:pPr>
+        <w:pStyle w:val="Normal"/>
+        <w:tabs>
+          <w:tab w:val="left" w:pos="615" w:leader="none"/>
+        </w:tabs>
+        <w:jc w:val="left"/>
+        <w:rPr>
+          <w:sz w:val="22"/>
+          <w:szCs w:val="22"/>
+          <w:u w:val="none"/>
+        </w:rPr>
+      </w:pPr>
+      <w:r>
+        <w:rPr>
+          <w:rFonts w:ascii="Calibri" w:hAnsi="Calibri"/>
+          <w:b w:val="false"/>
+          <w:bCs w:val="false"/>
+          <w:sz w:val="22"/>
+          <w:szCs w:val="22"/>
+          <w:u w:val="none"/>
+        </w:rPr>
+        <w:t>- Element is Clickable – it is Displayed and Enabled.</w:t>
+      </w:r>
+    </w:p>
+    <w:p>
+      <w:pPr>
+        <w:pStyle w:val="Normal"/>
+        <w:tabs>
+          <w:tab w:val="left" w:pos="615" w:leader="none"/>
+        </w:tabs>
+        <w:jc w:val="left"/>
+        <w:rPr>
+          <w:rFonts w:ascii="Calibri" w:hAnsi="Calibri"/>
+          <w:b w:val="false"/>
+          <w:b w:val="false"/>
+          <w:bCs w:val="false"/>
+        </w:rPr>
+      </w:pPr>
+      <w:r>
+        <w:rPr>
+          <w:sz w:val="22"/>
+          <w:szCs w:val="22"/>
+          <w:u w:val="none"/>
+        </w:rPr>
+      </w:r>
+    </w:p>
+    <w:p>
+      <w:pPr>
+        <w:pStyle w:val="Normal"/>
+        <w:tabs>
+          <w:tab w:val="left" w:pos="615" w:leader="none"/>
+        </w:tabs>
+        <w:jc w:val="left"/>
+        <w:rPr>
+          <w:sz w:val="22"/>
+          <w:szCs w:val="22"/>
+          <w:u w:val="none"/>
+        </w:rPr>
+      </w:pPr>
+      <w:r>
+        <w:rPr>
+          <w:rFonts w:ascii="Calibri" w:hAnsi="Calibri"/>
+          <w:b w:val="false"/>
+          <w:bCs w:val="false"/>
+          <w:sz w:val="22"/>
+          <w:szCs w:val="22"/>
+          <w:u w:val="none"/>
+        </w:rPr>
+        <w:t>WebDriverWait wait = new WebDriverWait(driver,10);</w:t>
+      </w:r>
+    </w:p>
+    <w:p>
+      <w:pPr>
+        <w:pStyle w:val="Normal"/>
+        <w:tabs>
+          <w:tab w:val="left" w:pos="615" w:leader="none"/>
+        </w:tabs>
+        <w:jc w:val="left"/>
+        <w:rPr>
+          <w:sz w:val="22"/>
+          <w:szCs w:val="22"/>
+          <w:u w:val="none"/>
+        </w:rPr>
+      </w:pPr>
+      <w:r>
+        <w:rPr>
+          <w:rFonts w:ascii="Calibri" w:hAnsi="Calibri"/>
+          <w:b w:val="false"/>
+          <w:bCs w:val="false"/>
+          <w:sz w:val="22"/>
+          <w:szCs w:val="22"/>
+          <w:u w:val="none"/>
+        </w:rPr>
+        <w:t>WebElement element = wait.until(ExpectedConditions.elementToBeClickable(By.id(“someid”)));</w:t>
+      </w:r>
+    </w:p>
+    <w:p>
+      <w:pPr>
+        <w:pStyle w:val="Normal"/>
+        <w:tabs>
+          <w:tab w:val="left" w:pos="615" w:leader="none"/>
+        </w:tabs>
+        <w:jc w:val="left"/>
+        <w:rPr>
+          <w:rFonts w:ascii="Calibri" w:hAnsi="Calibri"/>
+          <w:b w:val="false"/>
+          <w:b w:val="false"/>
+          <w:bCs w:val="false"/>
+        </w:rPr>
+      </w:pPr>
+      <w:r>
+        <w:rPr>
+          <w:sz w:val="22"/>
+          <w:szCs w:val="22"/>
+          <w:u w:val="none"/>
+        </w:rPr>
+      </w:r>
+    </w:p>
+    <w:p>
+      <w:pPr>
+        <w:pStyle w:val="Normal"/>
+        <w:tabs>
+          <w:tab w:val="left" w:pos="615" w:leader="none"/>
+        </w:tabs>
+        <w:jc w:val="left"/>
+        <w:rPr>
+          <w:sz w:val="22"/>
+          <w:szCs w:val="22"/>
+          <w:u w:val="none"/>
+        </w:rPr>
+      </w:pPr>
+      <w:r>
+        <w:rPr>
+          <w:rFonts w:ascii="Calibri" w:hAnsi="Calibri"/>
+          <w:b w:val="false"/>
+          <w:bCs w:val="false"/>
+          <w:sz w:val="22"/>
+          <w:szCs w:val="22"/>
+          <w:u w:val="none"/>
+        </w:rPr>
+        <w:t>The ExpectedConditions package contains a set of predefined conditions to use with WebDriverWait.</w:t>
+      </w:r>
+    </w:p>
+    <w:p>
+      <w:pPr>
+        <w:pStyle w:val="Normal"/>
+        <w:tabs>
+          <w:tab w:val="left" w:pos="615" w:leader="none"/>
+        </w:tabs>
+        <w:jc w:val="left"/>
+        <w:rPr>
+          <w:rFonts w:ascii="Calibri" w:hAnsi="Calibri"/>
+          <w:b w:val="false"/>
+          <w:b w:val="false"/>
+          <w:bCs w:val="false"/>
+        </w:rPr>
+      </w:pPr>
+      <w:r>
+        <w:rPr>
+          <w:sz w:val="22"/>
+          <w:szCs w:val="22"/>
+          <w:u w:val="none"/>
+        </w:rPr>
+      </w:r>
+    </w:p>
+    <w:p>
+      <w:pPr>
+        <w:pStyle w:val="Normal"/>
+        <w:tabs>
+          <w:tab w:val="left" w:pos="615" w:leader="none"/>
+        </w:tabs>
+        <w:jc w:val="left"/>
+        <w:rPr>
+          <w:sz w:val="32"/>
+          <w:szCs w:val="32"/>
+          <w:u w:val="none"/>
+        </w:rPr>
+      </w:pPr>
+      <w:r>
+        <w:rPr>
+          <w:rFonts w:ascii="Calibri" w:hAnsi="Calibri"/>
+          <w:b w:val="false"/>
+          <w:bCs w:val="false"/>
+          <w:sz w:val="32"/>
+          <w:szCs w:val="32"/>
+          <w:u w:val="none"/>
+        </w:rPr>
+        <w:t>Implicit Waits</w:t>
+      </w:r>
+    </w:p>
+    <w:p>
+      <w:pPr>
+        <w:pStyle w:val="Normal"/>
+        <w:tabs>
+          <w:tab w:val="left" w:pos="615" w:leader="none"/>
+        </w:tabs>
+        <w:jc w:val="left"/>
+        <w:rPr>
+          <w:sz w:val="22"/>
+          <w:szCs w:val="22"/>
+          <w:u w:val="none"/>
+        </w:rPr>
+      </w:pPr>
+      <w:r>
+        <w:rPr>
+          <w:rFonts w:ascii="Calibri" w:hAnsi="Calibri"/>
+          <w:b w:val="false"/>
+          <w:bCs w:val="false"/>
+          <w:sz w:val="22"/>
+          <w:szCs w:val="22"/>
+          <w:u w:val="none"/>
+        </w:rPr>
+        <w:t>An implicit wait is to tell WebDriver to poll the DOM for a certain amount of time when trying to find an element or elements if they are not immediately available.  The default setting is 0.  Once set, the implicit wait is set for the life of the WebDriver object instance.</w:t>
+      </w:r>
+    </w:p>
+    <w:p>
+      <w:pPr>
+        <w:pStyle w:val="Normal"/>
+        <w:tabs>
+          <w:tab w:val="left" w:pos="615" w:leader="none"/>
+        </w:tabs>
+        <w:jc w:val="left"/>
+        <w:rPr>
+          <w:rFonts w:ascii="Calibri" w:hAnsi="Calibri"/>
+          <w:b w:val="false"/>
+          <w:b w:val="false"/>
+          <w:bCs w:val="false"/>
+        </w:rPr>
+      </w:pPr>
+      <w:r>
+        <w:rPr>
+          <w:sz w:val="22"/>
+          <w:szCs w:val="22"/>
+          <w:u w:val="none"/>
+        </w:rPr>
+      </w:r>
+    </w:p>
+    <w:p>
+      <w:pPr>
+        <w:pStyle w:val="Normal"/>
+        <w:tabs>
+          <w:tab w:val="left" w:pos="615" w:leader="none"/>
+        </w:tabs>
+        <w:jc w:val="left"/>
+        <w:rPr>
+          <w:sz w:val="22"/>
+          <w:szCs w:val="22"/>
+          <w:u w:val="none"/>
+        </w:rPr>
+      </w:pPr>
+      <w:r>
+        <w:rPr>
+          <w:rFonts w:ascii="Calibri" w:hAnsi="Calibri"/>
+          <w:b w:val="false"/>
+          <w:bCs w:val="false"/>
+          <w:sz w:val="22"/>
+          <w:szCs w:val="22"/>
+          <w:u w:val="none"/>
+        </w:rPr>
+        <w:t>WebDriver driver = new FirefoxDriver();</w:t>
+      </w:r>
+    </w:p>
+    <w:p>
+      <w:pPr>
+        <w:pStyle w:val="Normal"/>
+        <w:tabs>
+          <w:tab w:val="left" w:pos="615" w:leader="none"/>
+        </w:tabs>
+        <w:jc w:val="left"/>
+        <w:rPr>
+          <w:sz w:val="22"/>
+          <w:szCs w:val="22"/>
+          <w:u w:val="none"/>
+        </w:rPr>
+      </w:pPr>
+      <w:r>
+        <w:rPr>
+          <w:rFonts w:ascii="Calibri" w:hAnsi="Calibri"/>
+          <w:b w:val="false"/>
+          <w:bCs w:val="false"/>
+          <w:sz w:val="22"/>
+          <w:szCs w:val="22"/>
+          <w:u w:val="none"/>
+        </w:rPr>
+        <w:t>driver.manage().timeouts().implicitlyWait(10, TimeUnit.SECONDS);</w:t>
+      </w:r>
+    </w:p>
+    <w:p>
+      <w:pPr>
+        <w:pStyle w:val="Normal"/>
+        <w:tabs>
+          <w:tab w:val="left" w:pos="615" w:leader="none"/>
+        </w:tabs>
+        <w:jc w:val="left"/>
+        <w:rPr/>
+      </w:pPr>
+      <w:r>
+        <w:rPr>
+          <w:rFonts w:ascii="Calibri" w:hAnsi="Calibri"/>
+          <w:b w:val="false"/>
+          <w:bCs w:val="false"/>
+          <w:sz w:val="22"/>
+          <w:szCs w:val="22"/>
+          <w:u w:val="none"/>
+        </w:rPr>
+        <w:t>driver.get(“http://somedomain/url_that_delays_loading</w:t>
+      </w:r>
+      <w:hyperlink r:id="rId12">
+        <w:r>
+          <w:rPr>
+            <w:rFonts w:ascii="Calibri" w:hAnsi="Calibri"/>
+            <w:b w:val="false"/>
+            <w:bCs w:val="false"/>
+            <w:sz w:val="22"/>
+            <w:szCs w:val="22"/>
+            <w:u w:val="none"/>
+          </w:rPr>
+          <w:t>”);</w:t>
+        </w:r>
+      </w:hyperlink>
+    </w:p>
+    <w:p>
+      <w:pPr>
+        <w:pStyle w:val="Normal"/>
+        <w:tabs>
+          <w:tab w:val="left" w:pos="615" w:leader="none"/>
+        </w:tabs>
+        <w:jc w:val="left"/>
+        <w:rPr>
+          <w:sz w:val="22"/>
+          <w:szCs w:val="22"/>
+          <w:u w:val="none"/>
+        </w:rPr>
+      </w:pPr>
+      <w:r>
+        <w:rPr>
+          <w:rFonts w:ascii="Calibri" w:hAnsi="Calibri"/>
+          <w:b w:val="false"/>
+          <w:bCs w:val="false"/>
+          <w:sz w:val="22"/>
+          <w:szCs w:val="22"/>
+          <w:u w:val="none"/>
+        </w:rPr>
+        <w:t>WebElement myDynamicElement = driver.findElement(By.id(“myDynamicElement”));</w:t>
       </w:r>
     </w:p>
     <w:sectPr>

</xml_diff>